<commit_message>
ainda lendo xml (trocar encouding e passar para classe)
ainda na leitura de xml
</commit_message>
<xml_diff>
--- a/Relatório.docx
+++ b/Relatório.docx
@@ -3,131 +3,379 @@
 <w:document xmlns:wpc="http://schemas.microsoft.com/office/word/2010/wordprocessingCanvas" xmlns:mc="http://schemas.openxmlformats.org/markup-compatibility/2006" xmlns:o="urn:schemas-microsoft-com:office:office" xmlns:r="http://schemas.openxmlformats.org/officeDocument/2006/relationships" xmlns:m="http://schemas.openxmlformats.org/officeDocument/2006/math" xmlns:v="urn:schemas-microsoft-com:vml" xmlns:wp14="http://schemas.microsoft.com/office/word/2010/wordprocessingDrawing" xmlns:wp="http://schemas.openxmlformats.org/drawingml/2006/wordprocessingDrawing" xmlns:w10="urn:schemas-microsoft-com:office:word" xmlns:w="http://schemas.openxmlformats.org/wordprocessingml/2006/main" xmlns:w14="http://schemas.microsoft.com/office/word/2010/wordml" xmlns:wpg="http://schemas.microsoft.com/office/word/2010/wordprocessingGroup" xmlns:wpi="http://schemas.microsoft.com/office/word/2010/wordprocessingInk" xmlns:wne="http://schemas.microsoft.com/office/word/2006/wordml" xmlns:wps="http://schemas.microsoft.com/office/word/2010/wordprocessingShape" mc:Ignorable="w14 wp14">
   <w:body>
     <w:p>
-      <w:r>
+      <w:pPr>
+        <w:rPr>
+          <w:color w:val="FF0000"/>
+        </w:rPr>
+      </w:pPr>
+      <w:r>
+        <w:rPr>
+          <w:color w:val="FF0000"/>
+        </w:rPr>
         <w:t xml:space="preserve">O que é um </w:t>
       </w:r>
       <w:proofErr w:type="spellStart"/>
       <w:proofErr w:type="gramStart"/>
       <w:r>
+        <w:rPr>
+          <w:color w:val="FF0000"/>
+        </w:rPr>
         <w:t>xml</w:t>
       </w:r>
       <w:proofErr w:type="spellEnd"/>
       <w:proofErr w:type="gramEnd"/>
       <w:r>
+        <w:rPr>
+          <w:color w:val="FF0000"/>
+        </w:rPr>
         <w:t>? É uma linguagem de marcação que tem o objetivo de ser lida por computadores e pessoas. Ela utiliza nodos como se fosse uma arvore onde cada marcador pode ter um filho e ou ter um pai. Assim o acesso é dado como uma forma indireta passando pelo pai até o filho procurado. Temos uma raiz também como qualquer arvore estrutural.</w:t>
       </w:r>
     </w:p>
     <w:p>
-      <w:r>
+      <w:pPr>
+        <w:rPr>
+          <w:color w:val="FF0000"/>
+        </w:rPr>
+      </w:pPr>
+      <w:r>
+        <w:rPr>
+          <w:color w:val="FF0000"/>
+        </w:rPr>
         <w:t xml:space="preserve">Primeiro problema encontrado: foi a acentuação dos </w:t>
       </w:r>
       <w:proofErr w:type="spellStart"/>
       <w:proofErr w:type="gramStart"/>
       <w:r>
+        <w:rPr>
+          <w:color w:val="FF0000"/>
+        </w:rPr>
         <w:t>xml</w:t>
       </w:r>
       <w:proofErr w:type="spellEnd"/>
       <w:proofErr w:type="gramEnd"/>
       <w:r>
+        <w:rPr>
+          <w:color w:val="FF0000"/>
+        </w:rPr>
         <w:t xml:space="preserve">, abrindo ele com browser é possível encontrar uma palavra que costuma ter acentuação estava impressa com lixo ao invés de imprimir o carácteres acentuado. Em algumas pesquisas na web foi possível ver que esse problema tem origem na </w:t>
       </w:r>
       <w:proofErr w:type="spellStart"/>
       <w:r>
+        <w:rPr>
+          <w:color w:val="FF0000"/>
+        </w:rPr>
         <w:t>encouding</w:t>
       </w:r>
       <w:proofErr w:type="spellEnd"/>
       <w:r>
+        <w:rPr>
+          <w:color w:val="FF0000"/>
+        </w:rPr>
         <w:t xml:space="preserve"> do </w:t>
       </w:r>
       <w:proofErr w:type="spellStart"/>
       <w:proofErr w:type="gramStart"/>
       <w:r>
+        <w:rPr>
+          <w:color w:val="FF0000"/>
+        </w:rPr>
         <w:t>xml</w:t>
       </w:r>
       <w:proofErr w:type="spellEnd"/>
       <w:proofErr w:type="gramEnd"/>
       <w:r>
+        <w:rPr>
+          <w:color w:val="FF0000"/>
+        </w:rPr>
         <w:t>. Que estava em "ISO-8859-1" esse formato não aceita carácteres</w:t>
       </w:r>
       <w:proofErr w:type="gramStart"/>
       <w:r>
+        <w:rPr>
+          <w:color w:val="FF0000"/>
+        </w:rPr>
         <w:t xml:space="preserve">  </w:t>
       </w:r>
       <w:proofErr w:type="gramEnd"/>
       <w:r>
+        <w:rPr>
+          <w:color w:val="FF0000"/>
+        </w:rPr>
         <w:t xml:space="preserve">acentuados, a solução para o trabalho foi necessário trocar a </w:t>
       </w:r>
       <w:proofErr w:type="spellStart"/>
       <w:r>
+        <w:rPr>
+          <w:color w:val="FF0000"/>
+        </w:rPr>
         <w:t>encouding</w:t>
       </w:r>
       <w:proofErr w:type="spellEnd"/>
       <w:r>
+        <w:rPr>
+          <w:color w:val="FF0000"/>
+        </w:rPr>
         <w:t xml:space="preserve"> dos </w:t>
       </w:r>
       <w:proofErr w:type="spellStart"/>
       <w:r>
+        <w:rPr>
+          <w:color w:val="FF0000"/>
+        </w:rPr>
         <w:t>xml</w:t>
       </w:r>
       <w:proofErr w:type="spellEnd"/>
       <w:r>
+        <w:rPr>
+          <w:color w:val="FF0000"/>
+        </w:rPr>
         <w:t xml:space="preserve"> para “UTF-8”. Assim o problema foi solucionado. Como foi feita a troca? Ao invés de criarmos uma função que corrija as </w:t>
       </w:r>
       <w:proofErr w:type="spellStart"/>
       <w:r>
+        <w:rPr>
+          <w:color w:val="FF0000"/>
+        </w:rPr>
+        <w:t>encoudin</w:t>
+      </w:r>
+      <w:bookmarkStart w:id="0" w:name="_GoBack"/>
+      <w:bookmarkEnd w:id="0"/>
+      <w:r>
+        <w:rPr>
+          <w:color w:val="FF0000"/>
+        </w:rPr>
+        <w:t>gs</w:t>
+      </w:r>
+      <w:proofErr w:type="spellEnd"/>
+      <w:r>
+        <w:rPr>
+          <w:color w:val="FF0000"/>
+        </w:rPr>
+        <w:t xml:space="preserve">. Devido a definição do trabalho era baixar os currículos em </w:t>
+      </w:r>
+      <w:proofErr w:type="spellStart"/>
+      <w:proofErr w:type="gramStart"/>
+      <w:r>
+        <w:rPr>
+          <w:color w:val="FF0000"/>
+        </w:rPr>
+        <w:t>xml</w:t>
+      </w:r>
+      <w:proofErr w:type="spellEnd"/>
+      <w:proofErr w:type="gramEnd"/>
+      <w:r>
+        <w:rPr>
+          <w:color w:val="FF0000"/>
+        </w:rPr>
+        <w:t xml:space="preserve">. Era mais rápido trocar a </w:t>
+      </w:r>
+      <w:proofErr w:type="spellStart"/>
+      <w:r>
+        <w:rPr>
+          <w:color w:val="FF0000"/>
+        </w:rPr>
+        <w:t>encouding</w:t>
+      </w:r>
+      <w:proofErr w:type="spellEnd"/>
+      <w:r>
+        <w:rPr>
+          <w:color w:val="FF0000"/>
+        </w:rPr>
+        <w:t xml:space="preserve"> um por um do que pensar em um algoritmo para </w:t>
+      </w:r>
+      <w:proofErr w:type="gramStart"/>
+      <w:r>
+        <w:rPr>
+          <w:color w:val="FF0000"/>
+        </w:rPr>
+        <w:t>a trocar</w:t>
+      </w:r>
+      <w:proofErr w:type="gramEnd"/>
+      <w:r>
+        <w:rPr>
+          <w:color w:val="FF0000"/>
+        </w:rPr>
+        <w:t xml:space="preserve"> todas as </w:t>
+      </w:r>
+      <w:proofErr w:type="spellStart"/>
+      <w:r>
+        <w:rPr>
+          <w:color w:val="FF0000"/>
+        </w:rPr>
         <w:t>encoudings</w:t>
       </w:r>
       <w:proofErr w:type="spellEnd"/>
       <w:r>
-        <w:t xml:space="preserve">. Devido a definição do trabalho era baixar os currículos em </w:t>
-      </w:r>
-      <w:proofErr w:type="spellStart"/>
-      <w:proofErr w:type="gramStart"/>
-      <w:r>
+        <w:rPr>
+          <w:color w:val="FF0000"/>
+        </w:rPr>
+        <w:t xml:space="preserve"> sempre quando for lido o </w:t>
+      </w:r>
+      <w:proofErr w:type="spellStart"/>
+      <w:r>
+        <w:rPr>
+          <w:color w:val="FF0000"/>
+        </w:rPr>
         <w:t>xml</w:t>
       </w:r>
       <w:proofErr w:type="spellEnd"/>
-      <w:proofErr w:type="gramEnd"/>
-      <w:r>
-        <w:t xml:space="preserve">. Era mais rápido trocar a </w:t>
-      </w:r>
-      <w:proofErr w:type="spellStart"/>
-      <w:r>
-        <w:t>encouding</w:t>
-      </w:r>
-      <w:proofErr w:type="spellEnd"/>
-      <w:r>
-        <w:t xml:space="preserve"> um por um do que pensar em um algoritmo para </w:t>
-      </w:r>
-      <w:proofErr w:type="gramStart"/>
-      <w:r>
-        <w:t>a trocar</w:t>
-      </w:r>
-      <w:proofErr w:type="gramEnd"/>
-      <w:r>
-        <w:t xml:space="preserve"> todas as </w:t>
-      </w:r>
-      <w:proofErr w:type="spellStart"/>
-      <w:r>
-        <w:t>encoudings</w:t>
-      </w:r>
-      <w:proofErr w:type="spellEnd"/>
-      <w:r>
-        <w:t xml:space="preserve"> sempre quando for lido o </w:t>
-      </w:r>
-      <w:proofErr w:type="spellStart"/>
-      <w:r>
-        <w:t>xml</w:t>
-      </w:r>
-      <w:proofErr w:type="spellEnd"/>
-      <w:r>
+      <w:r>
+        <w:rPr>
+          <w:color w:val="FF0000"/>
+        </w:rPr>
         <w:t>.</w:t>
       </w:r>
     </w:p>
     <w:p>
-      <w:bookmarkStart w:id="0" w:name="_GoBack"/>
-      <w:bookmarkEnd w:id="0"/>
+      <w:pPr>
+        <w:rPr>
+          <w:color w:val="FF0000"/>
+        </w:rPr>
+      </w:pPr>
+      <w:r>
+        <w:rPr>
+          <w:color w:val="FF0000"/>
+        </w:rPr>
+        <w:t xml:space="preserve">Segundo problema: Leitura do </w:t>
+      </w:r>
+      <w:proofErr w:type="spellStart"/>
+      <w:proofErr w:type="gramStart"/>
+      <w:r>
+        <w:rPr>
+          <w:color w:val="FF0000"/>
+        </w:rPr>
+        <w:t>xml</w:t>
+      </w:r>
+      <w:proofErr w:type="spellEnd"/>
+      <w:proofErr w:type="gramEnd"/>
+      <w:r>
+        <w:rPr>
+          <w:color w:val="FF0000"/>
+        </w:rPr>
+        <w:t xml:space="preserve"> devido ao seu formato utilizando a linguagem </w:t>
+      </w:r>
+      <w:proofErr w:type="spellStart"/>
+      <w:r>
+        <w:rPr>
+          <w:color w:val="FF0000"/>
+        </w:rPr>
+        <w:t>c#</w:t>
+      </w:r>
+      <w:proofErr w:type="spellEnd"/>
+      <w:r>
+        <w:rPr>
+          <w:color w:val="FF0000"/>
+        </w:rPr>
+        <w:t xml:space="preserve"> a grande dificuldade é achar um método eficiente que leia as informações necessárias do </w:t>
+      </w:r>
+      <w:proofErr w:type="spellStart"/>
+      <w:r>
+        <w:rPr>
+          <w:color w:val="FF0000"/>
+        </w:rPr>
+        <w:t>xml</w:t>
+      </w:r>
+      <w:proofErr w:type="spellEnd"/>
+      <w:r>
+        <w:rPr>
+          <w:color w:val="FF0000"/>
+        </w:rPr>
+        <w:t>. Com algumas pesquisas tem uma solução que não pode ser utilizada no trabalho</w:t>
+      </w:r>
+      <w:proofErr w:type="gramStart"/>
+      <w:r>
+        <w:rPr>
+          <w:color w:val="FF0000"/>
+        </w:rPr>
+        <w:t xml:space="preserve"> pois</w:t>
+      </w:r>
+      <w:proofErr w:type="gramEnd"/>
+      <w:r>
+        <w:rPr>
+          <w:color w:val="FF0000"/>
+        </w:rPr>
+        <w:t xml:space="preserve"> utiliza banco de dados </w:t>
+      </w:r>
+      <w:proofErr w:type="spellStart"/>
+      <w:r>
+        <w:rPr>
+          <w:color w:val="FF0000"/>
+        </w:rPr>
+        <w:t>database</w:t>
+      </w:r>
+      <w:proofErr w:type="spellEnd"/>
+      <w:r>
+        <w:rPr>
+          <w:color w:val="FF0000"/>
+        </w:rPr>
+        <w:t>.</w:t>
+      </w:r>
+      <w:r>
+        <w:rPr>
+          <w:color w:val="FF0000"/>
+        </w:rPr>
+        <w:t xml:space="preserve"> Mas a forma que foi garantida para a busca do </w:t>
+      </w:r>
+      <w:proofErr w:type="spellStart"/>
+      <w:proofErr w:type="gramStart"/>
+      <w:r>
+        <w:rPr>
+          <w:color w:val="FF0000"/>
+        </w:rPr>
+        <w:t>xml</w:t>
+      </w:r>
+      <w:proofErr w:type="spellEnd"/>
+      <w:proofErr w:type="gramEnd"/>
+      <w:r>
+        <w:rPr>
+          <w:color w:val="FF0000"/>
+        </w:rPr>
+        <w:t xml:space="preserve"> é a </w:t>
+      </w:r>
+      <w:proofErr w:type="spellStart"/>
+      <w:r>
+        <w:rPr>
+          <w:color w:val="FF0000"/>
+        </w:rPr>
+        <w:t>a</w:t>
+      </w:r>
+      <w:proofErr w:type="spellEnd"/>
+      <w:r>
+        <w:rPr>
+          <w:color w:val="FF0000"/>
+        </w:rPr>
+        <w:t xml:space="preserve"> procura dos nodos no </w:t>
+      </w:r>
+      <w:proofErr w:type="spellStart"/>
+      <w:r>
+        <w:rPr>
+          <w:color w:val="FF0000"/>
+        </w:rPr>
+        <w:t>xml</w:t>
+      </w:r>
+      <w:proofErr w:type="spellEnd"/>
+      <w:r>
+        <w:rPr>
+          <w:color w:val="FF0000"/>
+        </w:rPr>
+        <w:t xml:space="preserve"> e buscar de acordo com a </w:t>
+      </w:r>
+      <w:proofErr w:type="spellStart"/>
+      <w:r>
+        <w:rPr>
+          <w:color w:val="FF0000"/>
+        </w:rPr>
+        <w:t>tag</w:t>
+      </w:r>
+      <w:proofErr w:type="spellEnd"/>
+      <w:r>
+        <w:rPr>
+          <w:color w:val="FF0000"/>
+        </w:rPr>
+        <w:t xml:space="preserve"> procurada o elemento desejado e assim obtendo as formações necessárias, essa busca é mais trabalhosa, mas garante a informação que se deseja buscar.</w:t>
+      </w:r>
     </w:p>
+    <w:p/>
     <w:sectPr>
       <w:pgSz w:w="11906" w:h="16838"/>
       <w:pgMar w:top="1417" w:right="1701" w:bottom="1417" w:left="1701" w:header="708" w:footer="708" w:gutter="0"/>

</xml_diff>

<commit_message>
Leitura do xml completa (outras alterações só para um extra)
Adicionada a pasta com os 50 curriculos, estrutura pronta e passa para o
programa. Agora é ver a parte dos arquivos.
</commit_message>
<xml_diff>
--- a/Relatório.docx
+++ b/Relatório.docx
@@ -12,23 +12,63 @@
         <w:rPr>
           <w:color w:val="FF0000"/>
         </w:rPr>
-        <w:t xml:space="preserve">O que é um </w:t>
-      </w:r>
-      <w:proofErr w:type="spellStart"/>
-      <w:proofErr w:type="gramStart"/>
-      <w:r>
-        <w:rPr>
-          <w:color w:val="FF0000"/>
-        </w:rPr>
-        <w:t>xml</w:t>
-      </w:r>
-      <w:proofErr w:type="spellEnd"/>
-      <w:proofErr w:type="gramEnd"/>
-      <w:r>
-        <w:rPr>
-          <w:color w:val="FF0000"/>
-        </w:rPr>
-        <w:t>? É uma linguagem de marcação que tem o objetivo de ser lida por computadores e pessoas. Ela utiliza nodos como se fosse uma arvore onde cada marcador pode ter um filho e ou ter um pai. Assim o acesso é dado como uma forma indireta passando pelo pai até o filho procurado. Temos uma raiz também como qualquer arvore estrutural.</w:t>
+        <w:t xml:space="preserve">Usamos o Windows </w:t>
+      </w:r>
+      <w:proofErr w:type="spellStart"/>
+      <w:r>
+        <w:rPr>
+          <w:color w:val="FF0000"/>
+        </w:rPr>
+        <w:t>Forms</w:t>
+      </w:r>
+      <w:proofErr w:type="spellEnd"/>
+      <w:r>
+        <w:rPr>
+          <w:color w:val="FF0000"/>
+        </w:rPr>
+        <w:t xml:space="preserve">, devido </w:t>
+      </w:r>
+      <w:proofErr w:type="gramStart"/>
+      <w:r>
+        <w:rPr>
+          <w:color w:val="FF0000"/>
+        </w:rPr>
+        <w:t>a</w:t>
+      </w:r>
+      <w:proofErr w:type="gramEnd"/>
+      <w:r>
+        <w:rPr>
+          <w:color w:val="FF0000"/>
+        </w:rPr>
+        <w:t xml:space="preserve"> facilidade da construção do programa e da interface conhecida e de fácil construção. Diferente do XNA que tem grande liberdade para a construção da interface, no intento a </w:t>
+      </w:r>
+      <w:proofErr w:type="gramStart"/>
+      <w:r>
+        <w:rPr>
+          <w:color w:val="FF0000"/>
+        </w:rPr>
+        <w:t>implementação</w:t>
+      </w:r>
+      <w:proofErr w:type="gramEnd"/>
+      <w:r>
+        <w:rPr>
+          <w:color w:val="FF0000"/>
+        </w:rPr>
+        <w:t xml:space="preserve"> é mais complicada. Então mudamos para o Windows </w:t>
+      </w:r>
+      <w:proofErr w:type="spellStart"/>
+      <w:r>
+        <w:rPr>
+          <w:color w:val="FF0000"/>
+        </w:rPr>
+        <w:t>Forms</w:t>
+      </w:r>
+      <w:proofErr w:type="spellEnd"/>
+      <w:r>
+        <w:rPr>
+          <w:color w:val="FF0000"/>
+        </w:rPr>
+        <w:t>.</w:t>
       </w:r>
     </w:p>
     <w:p>
@@ -41,7 +81,7 @@
         <w:rPr>
           <w:color w:val="FF0000"/>
         </w:rPr>
-        <w:t xml:space="preserve">Primeiro problema encontrado: foi a acentuação dos </w:t>
+        <w:t xml:space="preserve">O que é um </w:t>
       </w:r>
       <w:proofErr w:type="spellStart"/>
       <w:proofErr w:type="gramStart"/>
@@ -57,173 +97,7 @@
         <w:rPr>
           <w:color w:val="FF0000"/>
         </w:rPr>
-        <w:t xml:space="preserve">, abrindo ele com browser é possível encontrar uma palavra que costuma ter acentuação estava impressa com lixo ao invés de imprimir o carácteres acentuado. Em algumas pesquisas na web foi possível ver que esse problema tem origem na </w:t>
-      </w:r>
-      <w:proofErr w:type="spellStart"/>
-      <w:r>
-        <w:rPr>
-          <w:color w:val="FF0000"/>
-        </w:rPr>
-        <w:t>encouding</w:t>
-      </w:r>
-      <w:proofErr w:type="spellEnd"/>
-      <w:r>
-        <w:rPr>
-          <w:color w:val="FF0000"/>
-        </w:rPr>
-        <w:t xml:space="preserve"> do </w:t>
-      </w:r>
-      <w:proofErr w:type="spellStart"/>
-      <w:proofErr w:type="gramStart"/>
-      <w:r>
-        <w:rPr>
-          <w:color w:val="FF0000"/>
-        </w:rPr>
-        <w:t>xml</w:t>
-      </w:r>
-      <w:proofErr w:type="spellEnd"/>
-      <w:proofErr w:type="gramEnd"/>
-      <w:r>
-        <w:rPr>
-          <w:color w:val="FF0000"/>
-        </w:rPr>
-        <w:t>. Que estava em "ISO-8859-1" esse formato não aceita carácteres</w:t>
-      </w:r>
-      <w:proofErr w:type="gramStart"/>
-      <w:r>
-        <w:rPr>
-          <w:color w:val="FF0000"/>
-        </w:rPr>
-        <w:t xml:space="preserve">  </w:t>
-      </w:r>
-      <w:proofErr w:type="gramEnd"/>
-      <w:r>
-        <w:rPr>
-          <w:color w:val="FF0000"/>
-        </w:rPr>
-        <w:t xml:space="preserve">acentuados, a solução para o trabalho foi necessário trocar a </w:t>
-      </w:r>
-      <w:proofErr w:type="spellStart"/>
-      <w:r>
-        <w:rPr>
-          <w:color w:val="FF0000"/>
-        </w:rPr>
-        <w:t>encouding</w:t>
-      </w:r>
-      <w:proofErr w:type="spellEnd"/>
-      <w:r>
-        <w:rPr>
-          <w:color w:val="FF0000"/>
-        </w:rPr>
-        <w:t xml:space="preserve"> dos </w:t>
-      </w:r>
-      <w:proofErr w:type="spellStart"/>
-      <w:r>
-        <w:rPr>
-          <w:color w:val="FF0000"/>
-        </w:rPr>
-        <w:t>xml</w:t>
-      </w:r>
-      <w:proofErr w:type="spellEnd"/>
-      <w:r>
-        <w:rPr>
-          <w:color w:val="FF0000"/>
-        </w:rPr>
-        <w:t xml:space="preserve"> para “UTF-8”. Assim o problema foi solucionado. Como foi feita a troca? Ao invés de criarmos uma função que corrija as </w:t>
-      </w:r>
-      <w:proofErr w:type="spellStart"/>
-      <w:r>
-        <w:rPr>
-          <w:color w:val="FF0000"/>
-        </w:rPr>
-        <w:t>encoudin</w:t>
-      </w:r>
-      <w:bookmarkStart w:id="0" w:name="_GoBack"/>
-      <w:bookmarkEnd w:id="0"/>
-      <w:r>
-        <w:rPr>
-          <w:color w:val="FF0000"/>
-        </w:rPr>
-        <w:t>gs</w:t>
-      </w:r>
-      <w:proofErr w:type="spellEnd"/>
-      <w:r>
-        <w:rPr>
-          <w:color w:val="FF0000"/>
-        </w:rPr>
-        <w:t xml:space="preserve">. Devido a definição do trabalho era baixar os currículos em </w:t>
-      </w:r>
-      <w:proofErr w:type="spellStart"/>
-      <w:proofErr w:type="gramStart"/>
-      <w:r>
-        <w:rPr>
-          <w:color w:val="FF0000"/>
-        </w:rPr>
-        <w:t>xml</w:t>
-      </w:r>
-      <w:proofErr w:type="spellEnd"/>
-      <w:proofErr w:type="gramEnd"/>
-      <w:r>
-        <w:rPr>
-          <w:color w:val="FF0000"/>
-        </w:rPr>
-        <w:t xml:space="preserve">. Era mais rápido trocar a </w:t>
-      </w:r>
-      <w:proofErr w:type="spellStart"/>
-      <w:r>
-        <w:rPr>
-          <w:color w:val="FF0000"/>
-        </w:rPr>
-        <w:t>encouding</w:t>
-      </w:r>
-      <w:proofErr w:type="spellEnd"/>
-      <w:r>
-        <w:rPr>
-          <w:color w:val="FF0000"/>
-        </w:rPr>
-        <w:t xml:space="preserve"> um por um do que pensar em um algoritmo para </w:t>
-      </w:r>
-      <w:proofErr w:type="gramStart"/>
-      <w:r>
-        <w:rPr>
-          <w:color w:val="FF0000"/>
-        </w:rPr>
-        <w:t>a trocar</w:t>
-      </w:r>
-      <w:proofErr w:type="gramEnd"/>
-      <w:r>
-        <w:rPr>
-          <w:color w:val="FF0000"/>
-        </w:rPr>
-        <w:t xml:space="preserve"> todas as </w:t>
-      </w:r>
-      <w:proofErr w:type="spellStart"/>
-      <w:r>
-        <w:rPr>
-          <w:color w:val="FF0000"/>
-        </w:rPr>
-        <w:t>encoudings</w:t>
-      </w:r>
-      <w:proofErr w:type="spellEnd"/>
-      <w:r>
-        <w:rPr>
-          <w:color w:val="FF0000"/>
-        </w:rPr>
-        <w:t xml:space="preserve"> sempre quando for lido o </w:t>
-      </w:r>
-      <w:proofErr w:type="spellStart"/>
-      <w:r>
-        <w:rPr>
-          <w:color w:val="FF0000"/>
-        </w:rPr>
-        <w:t>xml</w:t>
-      </w:r>
-      <w:proofErr w:type="spellEnd"/>
-      <w:r>
-        <w:rPr>
-          <w:color w:val="FF0000"/>
-        </w:rPr>
-        <w:t>.</w:t>
+        <w:t>? É uma linguagem de marcação que tem o objetivo de ser lida por computadores e pessoas. Ela utiliza nodos como se fosse uma arvore onde cada marcador pode ter um filho e ou ter um pai. Assim o acesso é dado como uma forma indireta passando pelo pai até o filho procurado. Temos uma raiz também como qualquer arvore estrutural.</w:t>
       </w:r>
     </w:p>
     <w:p>
@@ -236,6 +110,193 @@
         <w:rPr>
           <w:color w:val="FF0000"/>
         </w:rPr>
+        <w:t xml:space="preserve">Primeiro problema encontrado: foi a acentuação dos </w:t>
+      </w:r>
+      <w:proofErr w:type="spellStart"/>
+      <w:proofErr w:type="gramStart"/>
+      <w:r>
+        <w:rPr>
+          <w:color w:val="FF0000"/>
+        </w:rPr>
+        <w:t>xml</w:t>
+      </w:r>
+      <w:proofErr w:type="spellEnd"/>
+      <w:proofErr w:type="gramEnd"/>
+      <w:r>
+        <w:rPr>
+          <w:color w:val="FF0000"/>
+        </w:rPr>
+        <w:t xml:space="preserve">, abrindo ele com browser é possível encontrar uma palavra que costuma ter acentuação estava impressa com lixo ao invés de imprimir o carácteres acentuado. Em algumas pesquisas na web foi possível ver que esse problema tem origem na </w:t>
+      </w:r>
+      <w:proofErr w:type="spellStart"/>
+      <w:r>
+        <w:rPr>
+          <w:color w:val="FF0000"/>
+        </w:rPr>
+        <w:t>encouding</w:t>
+      </w:r>
+      <w:proofErr w:type="spellEnd"/>
+      <w:r>
+        <w:rPr>
+          <w:color w:val="FF0000"/>
+        </w:rPr>
+        <w:t xml:space="preserve"> do </w:t>
+      </w:r>
+      <w:proofErr w:type="spellStart"/>
+      <w:proofErr w:type="gramStart"/>
+      <w:r>
+        <w:rPr>
+          <w:color w:val="FF0000"/>
+        </w:rPr>
+        <w:t>xml</w:t>
+      </w:r>
+      <w:proofErr w:type="spellEnd"/>
+      <w:proofErr w:type="gramEnd"/>
+      <w:r>
+        <w:rPr>
+          <w:color w:val="FF0000"/>
+        </w:rPr>
+        <w:t>. Que estava em "ISO-8859-1" esse formato não aceita carácteres</w:t>
+      </w:r>
+      <w:proofErr w:type="gramStart"/>
+      <w:r>
+        <w:rPr>
+          <w:color w:val="FF0000"/>
+        </w:rPr>
+        <w:t xml:space="preserve">  </w:t>
+      </w:r>
+      <w:proofErr w:type="gramEnd"/>
+      <w:r>
+        <w:rPr>
+          <w:color w:val="FF0000"/>
+        </w:rPr>
+        <w:t xml:space="preserve">acentuados, a solução para o trabalho foi necessário trocar a </w:t>
+      </w:r>
+      <w:proofErr w:type="spellStart"/>
+      <w:r>
+        <w:rPr>
+          <w:color w:val="FF0000"/>
+        </w:rPr>
+        <w:t>encouding</w:t>
+      </w:r>
+      <w:proofErr w:type="spellEnd"/>
+      <w:r>
+        <w:rPr>
+          <w:color w:val="FF0000"/>
+        </w:rPr>
+        <w:t xml:space="preserve"> dos </w:t>
+      </w:r>
+      <w:proofErr w:type="spellStart"/>
+      <w:r>
+        <w:rPr>
+          <w:color w:val="FF0000"/>
+        </w:rPr>
+        <w:t>xml</w:t>
+      </w:r>
+      <w:proofErr w:type="spellEnd"/>
+      <w:r>
+        <w:rPr>
+          <w:color w:val="FF0000"/>
+        </w:rPr>
+        <w:t xml:space="preserve"> para “UTF-8”. Assim o problema foi solucionado. Como foi feita a troca? Ao invés de criarmos uma função que corrija as </w:t>
+      </w:r>
+      <w:proofErr w:type="spellStart"/>
+      <w:r>
+        <w:rPr>
+          <w:color w:val="FF0000"/>
+        </w:rPr>
+        <w:t>encoudings</w:t>
+      </w:r>
+      <w:proofErr w:type="spellEnd"/>
+      <w:r>
+        <w:rPr>
+          <w:color w:val="FF0000"/>
+        </w:rPr>
+        <w:t xml:space="preserve">. Devido a definição do trabalho era baixar os currículos em </w:t>
+      </w:r>
+      <w:proofErr w:type="spellStart"/>
+      <w:proofErr w:type="gramStart"/>
+      <w:r>
+        <w:rPr>
+          <w:color w:val="FF0000"/>
+        </w:rPr>
+        <w:t>xml</w:t>
+      </w:r>
+      <w:proofErr w:type="spellEnd"/>
+      <w:proofErr w:type="gramEnd"/>
+      <w:r>
+        <w:rPr>
+          <w:color w:val="FF0000"/>
+        </w:rPr>
+        <w:t xml:space="preserve">. Era mais rápido trocar a </w:t>
+      </w:r>
+      <w:proofErr w:type="spellStart"/>
+      <w:r>
+        <w:rPr>
+          <w:color w:val="FF0000"/>
+        </w:rPr>
+        <w:t>encouding</w:t>
+      </w:r>
+      <w:proofErr w:type="spellEnd"/>
+      <w:r>
+        <w:rPr>
+          <w:color w:val="FF0000"/>
+        </w:rPr>
+        <w:t xml:space="preserve"> um por um do que pensar em um algoritmo para </w:t>
+      </w:r>
+      <w:proofErr w:type="gramStart"/>
+      <w:r>
+        <w:rPr>
+          <w:color w:val="FF0000"/>
+        </w:rPr>
+        <w:t>a trocar</w:t>
+      </w:r>
+      <w:proofErr w:type="gramEnd"/>
+      <w:r>
+        <w:rPr>
+          <w:color w:val="FF0000"/>
+        </w:rPr>
+        <w:t xml:space="preserve"> todas as </w:t>
+      </w:r>
+      <w:proofErr w:type="spellStart"/>
+      <w:r>
+        <w:rPr>
+          <w:color w:val="FF0000"/>
+        </w:rPr>
+        <w:t>encoudings</w:t>
+      </w:r>
+      <w:proofErr w:type="spellEnd"/>
+      <w:r>
+        <w:rPr>
+          <w:color w:val="FF0000"/>
+        </w:rPr>
+        <w:t xml:space="preserve"> sempre quando for lido o </w:t>
+      </w:r>
+      <w:proofErr w:type="spellStart"/>
+      <w:r>
+        <w:rPr>
+          <w:color w:val="FF0000"/>
+        </w:rPr>
+        <w:t>xml</w:t>
+      </w:r>
+      <w:proofErr w:type="spellEnd"/>
+      <w:r>
+        <w:rPr>
+          <w:color w:val="FF0000"/>
+        </w:rPr>
+        <w:t>.</w:t>
+      </w:r>
+    </w:p>
+    <w:p>
+      <w:pPr>
+        <w:rPr>
+          <w:color w:val="FF0000"/>
+        </w:rPr>
+      </w:pPr>
+      <w:r>
+        <w:rPr>
+          <w:color w:val="FF0000"/>
+        </w:rPr>
         <w:t xml:space="preserve">Segundo problema: Leitura do </w:t>
       </w:r>
       <w:proofErr w:type="spellStart"/>
@@ -280,7 +341,170 @@
         <w:rPr>
           <w:color w:val="FF0000"/>
         </w:rPr>
-        <w:t>. Com algumas pesquisas tem uma solução que não pode ser utilizada no trabalho</w:t>
+        <w:t xml:space="preserve">. Com </w:t>
+      </w:r>
+      <w:proofErr w:type="gramStart"/>
+      <w:r>
+        <w:rPr>
+          <w:color w:val="FF0000"/>
+        </w:rPr>
+        <w:t>algumas</w:t>
+      </w:r>
+      <w:proofErr w:type="gramEnd"/>
+      <w:r>
+        <w:rPr>
+          <w:color w:val="FF0000"/>
+        </w:rPr>
+        <w:t xml:space="preserve"> pesquisas tem uma solução que não pode ser utilizada no trabalho pois utiliza banco de dados </w:t>
+      </w:r>
+      <w:proofErr w:type="spellStart"/>
+      <w:r>
+        <w:rPr>
+          <w:color w:val="FF0000"/>
+        </w:rPr>
+        <w:t>database</w:t>
+      </w:r>
+      <w:proofErr w:type="spellEnd"/>
+      <w:r>
+        <w:rPr>
+          <w:color w:val="FF0000"/>
+        </w:rPr>
+        <w:t>.</w:t>
+      </w:r>
+      <w:r>
+        <w:rPr>
+          <w:color w:val="FF0000"/>
+        </w:rPr>
+        <w:t xml:space="preserve"> Mas a forma que foi garantida para a busca do </w:t>
+      </w:r>
+      <w:proofErr w:type="spellStart"/>
+      <w:proofErr w:type="gramStart"/>
+      <w:r>
+        <w:rPr>
+          <w:color w:val="FF0000"/>
+        </w:rPr>
+        <w:t>xml</w:t>
+      </w:r>
+      <w:proofErr w:type="spellEnd"/>
+      <w:proofErr w:type="gramEnd"/>
+      <w:r>
+        <w:rPr>
+          <w:color w:val="FF0000"/>
+        </w:rPr>
+        <w:t xml:space="preserve"> é a </w:t>
+      </w:r>
+      <w:proofErr w:type="spellStart"/>
+      <w:r>
+        <w:rPr>
+          <w:color w:val="FF0000"/>
+        </w:rPr>
+        <w:t>a</w:t>
+      </w:r>
+      <w:proofErr w:type="spellEnd"/>
+      <w:r>
+        <w:rPr>
+          <w:color w:val="FF0000"/>
+        </w:rPr>
+        <w:t xml:space="preserve"> procura dos nodos no </w:t>
+      </w:r>
+      <w:proofErr w:type="spellStart"/>
+      <w:r>
+        <w:rPr>
+          <w:color w:val="FF0000"/>
+        </w:rPr>
+        <w:t>xml</w:t>
+      </w:r>
+      <w:proofErr w:type="spellEnd"/>
+      <w:r>
+        <w:rPr>
+          <w:color w:val="FF0000"/>
+        </w:rPr>
+        <w:t xml:space="preserve"> e buscar de acordo com a </w:t>
+      </w:r>
+      <w:proofErr w:type="spellStart"/>
+      <w:r>
+        <w:rPr>
+          <w:color w:val="FF0000"/>
+        </w:rPr>
+        <w:t>tag</w:t>
+      </w:r>
+      <w:proofErr w:type="spellEnd"/>
+      <w:r>
+        <w:rPr>
+          <w:color w:val="FF0000"/>
+        </w:rPr>
+        <w:t xml:space="preserve"> procurada o elemento desejado e assim obtendo as formações necessárias, essa busca é mais trabalhosa, mas garante a informação que se deseja buscar.</w:t>
+      </w:r>
+      <w:r>
+        <w:rPr>
+          <w:color w:val="FF0000"/>
+        </w:rPr>
+        <w:t xml:space="preserve"> No caso tu acessa o nodo o procura o filho (importante saber como </w:t>
+      </w:r>
+      <w:proofErr w:type="spellStart"/>
+      <w:r>
+        <w:rPr>
+          <w:color w:val="FF0000"/>
+        </w:rPr>
+        <w:t>ta</w:t>
+      </w:r>
+      <w:proofErr w:type="spellEnd"/>
+      <w:r>
+        <w:rPr>
+          <w:color w:val="FF0000"/>
+        </w:rPr>
+        <w:t xml:space="preserve"> a disposição dos nodos no </w:t>
+      </w:r>
+      <w:proofErr w:type="spellStart"/>
+      <w:proofErr w:type="gramStart"/>
+      <w:r>
+        <w:rPr>
+          <w:color w:val="FF0000"/>
+        </w:rPr>
+        <w:t>xml</w:t>
+      </w:r>
+      <w:proofErr w:type="spellEnd"/>
+      <w:proofErr w:type="gramEnd"/>
+      <w:r>
+        <w:rPr>
+          <w:color w:val="FF0000"/>
+        </w:rPr>
+        <w:t>) em caso de elementos iguais se prega um por um no caso de AUTORES é  necessário pegar um por um. Com todas as informações dadas é só passar para a classe.</w:t>
+      </w:r>
+    </w:p>
+    <w:p>
+      <w:pPr>
+        <w:rPr>
+          <w:color w:val="FF0000"/>
+        </w:rPr>
+      </w:pPr>
+      <w:proofErr w:type="gramStart"/>
+      <w:r>
+        <w:rPr>
+          <w:color w:val="FF0000"/>
+        </w:rPr>
+        <w:t>A classes</w:t>
+      </w:r>
+      <w:proofErr w:type="gramEnd"/>
+      <w:r>
+        <w:rPr>
+          <w:color w:val="FF0000"/>
+        </w:rPr>
+        <w:t xml:space="preserve"> utilizadas serão autores onde tu tem nome, referencia bibliográfica, id. Vai ser usado no programa como um </w:t>
+      </w:r>
+      <w:proofErr w:type="spellStart"/>
+      <w:r>
+        <w:rPr>
+          <w:color w:val="FF0000"/>
+        </w:rPr>
+        <w:t>array</w:t>
+      </w:r>
+      <w:proofErr w:type="spellEnd"/>
+      <w:r>
+        <w:rPr>
+          <w:color w:val="FF0000"/>
+        </w:rPr>
+        <w:t xml:space="preserve"> de 50</w:t>
       </w:r>
       <w:proofErr w:type="gramStart"/>
       <w:r>
@@ -294,30 +518,9 @@
         <w:rPr>
           <w:color w:val="FF0000"/>
         </w:rPr>
-        <w:t xml:space="preserve"> utiliza banco de dados </w:t>
-      </w:r>
-      <w:proofErr w:type="spellStart"/>
-      <w:r>
-        <w:rPr>
-          <w:color w:val="FF0000"/>
-        </w:rPr>
-        <w:t>database</w:t>
-      </w:r>
-      <w:proofErr w:type="spellEnd"/>
-      <w:r>
-        <w:rPr>
-          <w:color w:val="FF0000"/>
-        </w:rPr>
-        <w:t>.</w:t>
-      </w:r>
-      <w:r>
-        <w:rPr>
-          <w:color w:val="FF0000"/>
-        </w:rPr>
-        <w:t xml:space="preserve"> Mas a forma que foi garantida para a busca do </w:t>
-      </w:r>
-      <w:proofErr w:type="spellStart"/>
-      <w:proofErr w:type="gramStart"/>
+        <w:t xml:space="preserve"> temos 50 </w:t>
+      </w:r>
+      <w:proofErr w:type="spellStart"/>
       <w:r>
         <w:rPr>
           <w:color w:val="FF0000"/>
@@ -325,57 +528,146 @@
         <w:t>xml</w:t>
       </w:r>
       <w:proofErr w:type="spellEnd"/>
-      <w:proofErr w:type="gramEnd"/>
-      <w:r>
-        <w:rPr>
-          <w:color w:val="FF0000"/>
-        </w:rPr>
-        <w:t xml:space="preserve"> é a </w:t>
-      </w:r>
-      <w:proofErr w:type="spellStart"/>
-      <w:r>
-        <w:rPr>
-          <w:color w:val="FF0000"/>
-        </w:rPr>
-        <w:t>a</w:t>
-      </w:r>
-      <w:proofErr w:type="spellEnd"/>
-      <w:r>
-        <w:rPr>
-          <w:color w:val="FF0000"/>
-        </w:rPr>
-        <w:t xml:space="preserve"> procura dos nodos no </w:t>
-      </w:r>
-      <w:proofErr w:type="spellStart"/>
-      <w:r>
-        <w:rPr>
-          <w:color w:val="FF0000"/>
-        </w:rPr>
-        <w:t>xml</w:t>
-      </w:r>
-      <w:proofErr w:type="spellEnd"/>
-      <w:r>
-        <w:rPr>
-          <w:color w:val="FF0000"/>
-        </w:rPr>
-        <w:t xml:space="preserve"> e buscar de acordo com a </w:t>
-      </w:r>
-      <w:proofErr w:type="spellStart"/>
-      <w:r>
-        <w:rPr>
-          <w:color w:val="FF0000"/>
-        </w:rPr>
-        <w:t>tag</w:t>
-      </w:r>
-      <w:proofErr w:type="spellEnd"/>
-      <w:r>
-        <w:rPr>
-          <w:color w:val="FF0000"/>
-        </w:rPr>
-        <w:t xml:space="preserve"> procurada o elemento desejado e assim obtendo as formações necessárias, essa busca é mais trabalhosa, mas garante a informação que se deseja buscar.</w:t>
-      </w:r>
+      <w:r>
+        <w:rPr>
+          <w:color w:val="FF0000"/>
+        </w:rPr>
+        <w:t xml:space="preserve"> com um autor cada um autor cada. Para os arquivos separamos </w:t>
+      </w:r>
+      <w:proofErr w:type="gramStart"/>
+      <w:r>
+        <w:rPr>
+          <w:color w:val="FF0000"/>
+        </w:rPr>
+        <w:t>os tipo</w:t>
+      </w:r>
+      <w:proofErr w:type="gramEnd"/>
+      <w:r>
+        <w:rPr>
+          <w:color w:val="FF0000"/>
+        </w:rPr>
+        <w:t xml:space="preserve"> de artigos: periódicos e conferencias. </w:t>
+      </w:r>
+      <w:proofErr w:type="gramStart"/>
+      <w:r>
+        <w:rPr>
+          <w:color w:val="FF0000"/>
+        </w:rPr>
+        <w:t>Artigos se refere</w:t>
+      </w:r>
+      <w:proofErr w:type="gramEnd"/>
+      <w:r>
+        <w:rPr>
+          <w:color w:val="FF0000"/>
+        </w:rPr>
+        <w:t xml:space="preserve"> aos periódicos. </w:t>
+      </w:r>
+      <w:proofErr w:type="gramStart"/>
+      <w:r>
+        <w:rPr>
+          <w:color w:val="FF0000"/>
+        </w:rPr>
+        <w:t>Ambos tem</w:t>
+      </w:r>
+      <w:proofErr w:type="gramEnd"/>
+      <w:r>
+        <w:rPr>
+          <w:color w:val="FF0000"/>
+        </w:rPr>
+        <w:t xml:space="preserve"> </w:t>
+      </w:r>
+      <w:r>
+        <w:rPr>
+          <w:color w:val="FF0000"/>
+        </w:rPr>
+        <w:t xml:space="preserve">titulo, natureza ,id(do seu tipo),ano, quantidade de coautores, QUALIS, a id do autor e uma lista do nome dos coautores. Ambos estão sendo usados em listas, pois </w:t>
+      </w:r>
+      <w:proofErr w:type="gramStart"/>
+      <w:r>
+        <w:rPr>
+          <w:color w:val="FF0000"/>
+        </w:rPr>
+        <w:t>seus tamanhos não se sabe</w:t>
+      </w:r>
+      <w:proofErr w:type="gramEnd"/>
+      <w:r>
+        <w:rPr>
+          <w:color w:val="FF0000"/>
+        </w:rPr>
+        <w:t>. Tudo tendo importância para a pesquisa e a classificação de acordo como a defi</w:t>
+      </w:r>
+      <w:r>
+        <w:rPr>
+          <w:color w:val="FF0000"/>
+        </w:rPr>
+        <w:t>ni</w:t>
+      </w:r>
+      <w:r>
+        <w:rPr>
+          <w:color w:val="FF0000"/>
+        </w:rPr>
+        <w:t>ção do trabalho.</w:t>
+      </w:r>
+      <w:r>
+        <w:rPr>
+          <w:color w:val="FF0000"/>
+        </w:rPr>
+        <w:t xml:space="preserve"> Uma classe estrutura onde já é </w:t>
+      </w:r>
+      <w:r>
+        <w:rPr>
+          <w:color w:val="FF0000"/>
+        </w:rPr>
+        <w:t>construi</w:t>
+      </w:r>
+      <w:r>
+        <w:rPr>
+          <w:color w:val="FF0000"/>
+        </w:rPr>
+        <w:t>ndo tudo</w:t>
+      </w:r>
+      <w:r>
+        <w:rPr>
+          <w:color w:val="FF0000"/>
+        </w:rPr>
+        <w:t>,</w:t>
+      </w:r>
+      <w:r>
+        <w:rPr>
+          <w:color w:val="FF0000"/>
+        </w:rPr>
+        <w:t xml:space="preserve"> tendo </w:t>
+      </w:r>
+      <w:r>
+        <w:rPr>
+          <w:color w:val="FF0000"/>
+        </w:rPr>
+        <w:t xml:space="preserve">assim a formação de todas as classes no programa podendo usar em todos os </w:t>
+      </w:r>
+      <w:proofErr w:type="spellStart"/>
+      <w:r>
+        <w:rPr>
+          <w:color w:val="FF0000"/>
+        </w:rPr>
+        <w:t>forms</w:t>
+      </w:r>
+      <w:proofErr w:type="spellEnd"/>
+      <w:r>
+        <w:rPr>
+          <w:color w:val="FF0000"/>
+        </w:rPr>
+        <w:t xml:space="preserve"> como uma variável global.</w:t>
+      </w:r>
+      <w:bookmarkStart w:id="0" w:name="_GoBack"/>
+      <w:bookmarkEnd w:id="0"/>
     </w:p>
-    <w:p/>
+    <w:p>
+      <w:pPr>
+        <w:rPr>
+          <w:color w:val="FF0000"/>
+        </w:rPr>
+      </w:pPr>
+    </w:p>
     <w:sectPr>
       <w:pgSz w:w="11906" w:h="16838"/>
       <w:pgMar w:top="1417" w:right="1701" w:bottom="1417" w:left="1701" w:header="708" w:footer="708" w:gutter="0"/>

</xml_diff>

<commit_message>
Quase tudo pronto(falta arquivos)
toda a interação esta pronta
</commit_message>
<xml_diff>
--- a/Relatório.docx
+++ b/Relatório.docx
@@ -12,63 +12,77 @@
         <w:rPr>
           <w:color w:val="FF0000"/>
         </w:rPr>
-        <w:t xml:space="preserve">Usamos o Windows </w:t>
-      </w:r>
-      <w:proofErr w:type="spellStart"/>
-      <w:r>
-        <w:rPr>
-          <w:color w:val="FF0000"/>
-        </w:rPr>
-        <w:t>Forms</w:t>
-      </w:r>
-      <w:proofErr w:type="spellEnd"/>
-      <w:r>
-        <w:rPr>
-          <w:color w:val="FF0000"/>
-        </w:rPr>
-        <w:t xml:space="preserve">, devido </w:t>
-      </w:r>
-      <w:proofErr w:type="gramStart"/>
-      <w:r>
-        <w:rPr>
-          <w:color w:val="FF0000"/>
-        </w:rPr>
-        <w:t>a</w:t>
-      </w:r>
-      <w:proofErr w:type="gramEnd"/>
-      <w:r>
-        <w:rPr>
-          <w:color w:val="FF0000"/>
-        </w:rPr>
-        <w:t xml:space="preserve"> facilidade da construção do programa e da interface conhecida e de fácil construção. Diferente do XNA que tem grande liberdade para a construção da interface, no intento a </w:t>
-      </w:r>
-      <w:proofErr w:type="gramStart"/>
-      <w:r>
-        <w:rPr>
-          <w:color w:val="FF0000"/>
-        </w:rPr>
-        <w:t>implementação</w:t>
-      </w:r>
-      <w:proofErr w:type="gramEnd"/>
-      <w:r>
-        <w:rPr>
-          <w:color w:val="FF0000"/>
-        </w:rPr>
-        <w:t xml:space="preserve"> é mais complicada. Então mudamos para o Windows </w:t>
-      </w:r>
-      <w:proofErr w:type="spellStart"/>
-      <w:r>
-        <w:rPr>
-          <w:color w:val="FF0000"/>
-        </w:rPr>
-        <w:t>Forms</w:t>
-      </w:r>
-      <w:proofErr w:type="spellEnd"/>
-      <w:r>
-        <w:rPr>
-          <w:color w:val="FF0000"/>
-        </w:rPr>
-        <w:t>.</w:t>
+        <w:t xml:space="preserve">Foi utilizada a linguagem de programação </w:t>
+      </w:r>
+      <w:proofErr w:type="spellStart"/>
+      <w:r>
+        <w:rPr>
+          <w:color w:val="FF0000"/>
+        </w:rPr>
+        <w:t>c#</w:t>
+      </w:r>
+      <w:proofErr w:type="spellEnd"/>
+      <w:r>
+        <w:rPr>
+          <w:color w:val="FF0000"/>
+        </w:rPr>
+        <w:t xml:space="preserve"> onde existe maior facilidade para montar o programa que resolva o problema, grande vantagens do </w:t>
+      </w:r>
+      <w:proofErr w:type="spellStart"/>
+      <w:r>
+        <w:rPr>
+          <w:color w:val="FF0000"/>
+        </w:rPr>
+        <w:t>c#</w:t>
+      </w:r>
+      <w:proofErr w:type="spellEnd"/>
+      <w:r>
+        <w:rPr>
+          <w:color w:val="FF0000"/>
+        </w:rPr>
+        <w:t xml:space="preserve"> existem listas onde pode ser usadas para alocar objetos que tu não sabe a quantidade. Listas e </w:t>
+      </w:r>
+      <w:proofErr w:type="spellStart"/>
+      <w:r>
+        <w:rPr>
+          <w:color w:val="FF0000"/>
+        </w:rPr>
+        <w:t>arrays</w:t>
+      </w:r>
+      <w:proofErr w:type="spellEnd"/>
+      <w:r>
+        <w:rPr>
+          <w:color w:val="FF0000"/>
+        </w:rPr>
+        <w:t xml:space="preserve"> tem a função </w:t>
+      </w:r>
+      <w:proofErr w:type="spellStart"/>
+      <w:r>
+        <w:rPr>
+          <w:color w:val="FF0000"/>
+        </w:rPr>
+        <w:t>sort</w:t>
+      </w:r>
+      <w:proofErr w:type="spellEnd"/>
+      <w:r>
+        <w:rPr>
+          <w:color w:val="FF0000"/>
+        </w:rPr>
+        <w:t xml:space="preserve"> que é o </w:t>
+      </w:r>
+      <w:proofErr w:type="spellStart"/>
+      <w:r>
+        <w:rPr>
+          <w:color w:val="FF0000"/>
+        </w:rPr>
+        <w:t>quicksort</w:t>
+      </w:r>
+      <w:proofErr w:type="spellEnd"/>
+      <w:r>
+        <w:rPr>
+          <w:color w:val="FF0000"/>
+        </w:rPr>
+        <w:t xml:space="preserve"> abreviado, por essa facilidade não é necessário criar uma função só para ordenar sendo que a linguagem já possui essa função.</w:t>
       </w:r>
     </w:p>
     <w:p>
@@ -81,23 +95,89 @@
         <w:rPr>
           <w:color w:val="FF0000"/>
         </w:rPr>
-        <w:t xml:space="preserve">O que é um </w:t>
-      </w:r>
-      <w:proofErr w:type="spellStart"/>
-      <w:proofErr w:type="gramStart"/>
-      <w:r>
-        <w:rPr>
-          <w:color w:val="FF0000"/>
-        </w:rPr>
-        <w:t>xml</w:t>
-      </w:r>
-      <w:proofErr w:type="spellEnd"/>
-      <w:proofErr w:type="gramEnd"/>
-      <w:r>
-        <w:rPr>
-          <w:color w:val="FF0000"/>
-        </w:rPr>
-        <w:t>? É uma linguagem de marcação que tem o objetivo de ser lida por computadores e pessoas. Ela utiliza nodos como se fosse uma arvore onde cada marcador pode ter um filho e ou ter um pai. Assim o acesso é dado como uma forma indireta passando pelo pai até o filho procurado. Temos uma raiz também como qualquer arvore estrutural.</w:t>
+        <w:t xml:space="preserve">Usamos o Windows </w:t>
+      </w:r>
+      <w:proofErr w:type="spellStart"/>
+      <w:r>
+        <w:rPr>
+          <w:color w:val="FF0000"/>
+        </w:rPr>
+        <w:t>Forms</w:t>
+      </w:r>
+      <w:proofErr w:type="spellEnd"/>
+      <w:r>
+        <w:rPr>
+          <w:color w:val="FF0000"/>
+        </w:rPr>
+        <w:t xml:space="preserve">, devido </w:t>
+      </w:r>
+      <w:proofErr w:type="gramStart"/>
+      <w:r>
+        <w:rPr>
+          <w:color w:val="FF0000"/>
+        </w:rPr>
+        <w:t>a</w:t>
+      </w:r>
+      <w:proofErr w:type="gramEnd"/>
+      <w:r>
+        <w:rPr>
+          <w:color w:val="FF0000"/>
+        </w:rPr>
+        <w:t xml:space="preserve"> facilidade da construção do programa e da interface conhecida e de fácil construção. Diferente do XNA que tem grande liberdade para</w:t>
+      </w:r>
+      <w:r>
+        <w:rPr>
+          <w:color w:val="FF0000"/>
+        </w:rPr>
+        <w:t xml:space="preserve"> a construção da interface, no </w:t>
+      </w:r>
+      <w:proofErr w:type="spellStart"/>
+      <w:r>
+        <w:rPr>
+          <w:color w:val="FF0000"/>
+        </w:rPr>
+        <w:t>e</w:t>
+      </w:r>
+      <w:r>
+        <w:rPr>
+          <w:color w:val="FF0000"/>
+        </w:rPr>
+        <w:t>ntento</w:t>
+      </w:r>
+      <w:proofErr w:type="spellEnd"/>
+      <w:r>
+        <w:rPr>
+          <w:color w:val="FF0000"/>
+        </w:rPr>
+        <w:t xml:space="preserve"> a </w:t>
+      </w:r>
+      <w:proofErr w:type="gramStart"/>
+      <w:r>
+        <w:rPr>
+          <w:color w:val="FF0000"/>
+        </w:rPr>
+        <w:t>implementação</w:t>
+      </w:r>
+      <w:proofErr w:type="gramEnd"/>
+      <w:r>
+        <w:rPr>
+          <w:color w:val="FF0000"/>
+        </w:rPr>
+        <w:t xml:space="preserve"> é mais complicada. Então mudamos para o Windows </w:t>
+      </w:r>
+      <w:proofErr w:type="spellStart"/>
+      <w:r>
+        <w:rPr>
+          <w:color w:val="FF0000"/>
+        </w:rPr>
+        <w:t>Forms</w:t>
+      </w:r>
+      <w:proofErr w:type="spellEnd"/>
+      <w:r>
+        <w:rPr>
+          <w:color w:val="FF0000"/>
+        </w:rPr>
+        <w:t>.</w:t>
       </w:r>
     </w:p>
     <w:p>
@@ -110,7 +190,7 @@
         <w:rPr>
           <w:color w:val="FF0000"/>
         </w:rPr>
-        <w:t xml:space="preserve">Primeiro problema encontrado: foi a acentuação dos </w:t>
+        <w:t xml:space="preserve">O que é um </w:t>
       </w:r>
       <w:proofErr w:type="spellStart"/>
       <w:proofErr w:type="gramStart"/>
@@ -126,165 +206,7 @@
         <w:rPr>
           <w:color w:val="FF0000"/>
         </w:rPr>
-        <w:t xml:space="preserve">, abrindo ele com browser é possível encontrar uma palavra que costuma ter acentuação estava impressa com lixo ao invés de imprimir o carácteres acentuado. Em algumas pesquisas na web foi possível ver que esse problema tem origem na </w:t>
-      </w:r>
-      <w:proofErr w:type="spellStart"/>
-      <w:r>
-        <w:rPr>
-          <w:color w:val="FF0000"/>
-        </w:rPr>
-        <w:t>encouding</w:t>
-      </w:r>
-      <w:proofErr w:type="spellEnd"/>
-      <w:r>
-        <w:rPr>
-          <w:color w:val="FF0000"/>
-        </w:rPr>
-        <w:t xml:space="preserve"> do </w:t>
-      </w:r>
-      <w:proofErr w:type="spellStart"/>
-      <w:proofErr w:type="gramStart"/>
-      <w:r>
-        <w:rPr>
-          <w:color w:val="FF0000"/>
-        </w:rPr>
-        <w:t>xml</w:t>
-      </w:r>
-      <w:proofErr w:type="spellEnd"/>
-      <w:proofErr w:type="gramEnd"/>
-      <w:r>
-        <w:rPr>
-          <w:color w:val="FF0000"/>
-        </w:rPr>
-        <w:t>. Que estava em "ISO-8859-1" esse formato não aceita carácteres</w:t>
-      </w:r>
-      <w:proofErr w:type="gramStart"/>
-      <w:r>
-        <w:rPr>
-          <w:color w:val="FF0000"/>
-        </w:rPr>
-        <w:t xml:space="preserve">  </w:t>
-      </w:r>
-      <w:proofErr w:type="gramEnd"/>
-      <w:r>
-        <w:rPr>
-          <w:color w:val="FF0000"/>
-        </w:rPr>
-        <w:t xml:space="preserve">acentuados, a solução para o trabalho foi necessário trocar a </w:t>
-      </w:r>
-      <w:proofErr w:type="spellStart"/>
-      <w:r>
-        <w:rPr>
-          <w:color w:val="FF0000"/>
-        </w:rPr>
-        <w:t>encouding</w:t>
-      </w:r>
-      <w:proofErr w:type="spellEnd"/>
-      <w:r>
-        <w:rPr>
-          <w:color w:val="FF0000"/>
-        </w:rPr>
-        <w:t xml:space="preserve"> dos </w:t>
-      </w:r>
-      <w:proofErr w:type="spellStart"/>
-      <w:r>
-        <w:rPr>
-          <w:color w:val="FF0000"/>
-        </w:rPr>
-        <w:t>xml</w:t>
-      </w:r>
-      <w:proofErr w:type="spellEnd"/>
-      <w:r>
-        <w:rPr>
-          <w:color w:val="FF0000"/>
-        </w:rPr>
-        <w:t xml:space="preserve"> para “UTF-8”. Assim o problema foi solucionado. Como foi feita a troca? Ao invés de criarmos uma função que corrija as </w:t>
-      </w:r>
-      <w:proofErr w:type="spellStart"/>
-      <w:r>
-        <w:rPr>
-          <w:color w:val="FF0000"/>
-        </w:rPr>
-        <w:t>encoudings</w:t>
-      </w:r>
-      <w:proofErr w:type="spellEnd"/>
-      <w:r>
-        <w:rPr>
-          <w:color w:val="FF0000"/>
-        </w:rPr>
-        <w:t xml:space="preserve">. Devido a definição do trabalho era baixar os currículos em </w:t>
-      </w:r>
-      <w:proofErr w:type="spellStart"/>
-      <w:proofErr w:type="gramStart"/>
-      <w:r>
-        <w:rPr>
-          <w:color w:val="FF0000"/>
-        </w:rPr>
-        <w:t>xml</w:t>
-      </w:r>
-      <w:proofErr w:type="spellEnd"/>
-      <w:proofErr w:type="gramEnd"/>
-      <w:r>
-        <w:rPr>
-          <w:color w:val="FF0000"/>
-        </w:rPr>
-        <w:t xml:space="preserve">. Era mais rápido trocar a </w:t>
-      </w:r>
-      <w:proofErr w:type="spellStart"/>
-      <w:r>
-        <w:rPr>
-          <w:color w:val="FF0000"/>
-        </w:rPr>
-        <w:t>encouding</w:t>
-      </w:r>
-      <w:proofErr w:type="spellEnd"/>
-      <w:r>
-        <w:rPr>
-          <w:color w:val="FF0000"/>
-        </w:rPr>
-        <w:t xml:space="preserve"> um por um do que pensar em um algoritmo para </w:t>
-      </w:r>
-      <w:proofErr w:type="gramStart"/>
-      <w:r>
-        <w:rPr>
-          <w:color w:val="FF0000"/>
-        </w:rPr>
-        <w:t>a trocar</w:t>
-      </w:r>
-      <w:proofErr w:type="gramEnd"/>
-      <w:r>
-        <w:rPr>
-          <w:color w:val="FF0000"/>
-        </w:rPr>
-        <w:t xml:space="preserve"> todas as </w:t>
-      </w:r>
-      <w:proofErr w:type="spellStart"/>
-      <w:r>
-        <w:rPr>
-          <w:color w:val="FF0000"/>
-        </w:rPr>
-        <w:t>encoudings</w:t>
-      </w:r>
-      <w:proofErr w:type="spellEnd"/>
-      <w:r>
-        <w:rPr>
-          <w:color w:val="FF0000"/>
-        </w:rPr>
-        <w:t xml:space="preserve"> sempre quando for lido o </w:t>
-      </w:r>
-      <w:proofErr w:type="spellStart"/>
-      <w:r>
-        <w:rPr>
-          <w:color w:val="FF0000"/>
-        </w:rPr>
-        <w:t>xml</w:t>
-      </w:r>
-      <w:proofErr w:type="spellEnd"/>
-      <w:r>
-        <w:rPr>
-          <w:color w:val="FF0000"/>
-        </w:rPr>
-        <w:t>.</w:t>
+        <w:t>? É uma linguagem de marcação que tem o objetivo de ser lida por computadores e pessoas. Ela utiliza nodos como se fosse uma arvore onde cada marcador pode ter um filho e ou ter um pai. Assim o acesso é dado como uma forma indireta passando pelo pai até o filho procurado. Temos uma raiz também como qualquer arvore estrutural.</w:t>
       </w:r>
     </w:p>
     <w:p>
@@ -297,7 +219,7 @@
         <w:rPr>
           <w:color w:val="FF0000"/>
         </w:rPr>
-        <w:t xml:space="preserve">Segundo problema: Leitura do </w:t>
+        <w:t xml:space="preserve">Primeiro problema encontrado: foi a acentuação dos </w:t>
       </w:r>
       <w:proofErr w:type="spellStart"/>
       <w:proofErr w:type="gramStart"/>
@@ -313,23 +235,24 @@
         <w:rPr>
           <w:color w:val="FF0000"/>
         </w:rPr>
-        <w:t xml:space="preserve"> devido ao seu formato utilizando a linguagem </w:t>
-      </w:r>
-      <w:proofErr w:type="spellStart"/>
-      <w:r>
-        <w:rPr>
-          <w:color w:val="FF0000"/>
-        </w:rPr>
-        <w:t>c#</w:t>
-      </w:r>
-      <w:proofErr w:type="spellEnd"/>
-      <w:r>
-        <w:rPr>
-          <w:color w:val="FF0000"/>
-        </w:rPr>
-        <w:t xml:space="preserve"> a grande dificuldade é achar um método eficiente que leia as informações necessárias do </w:t>
-      </w:r>
-      <w:proofErr w:type="spellStart"/>
+        <w:t xml:space="preserve">, abrindo ele com browser é possível encontrar uma palavra que costuma ter acentuação estava impressa com lixo ao invés de imprimir o carácteres acentuado. Em algumas pesquisas na web foi possível ver que esse problema tem origem na </w:t>
+      </w:r>
+      <w:proofErr w:type="spellStart"/>
+      <w:r>
+        <w:rPr>
+          <w:color w:val="FF0000"/>
+        </w:rPr>
+        <w:t>encouding</w:t>
+      </w:r>
+      <w:proofErr w:type="spellEnd"/>
+      <w:r>
+        <w:rPr>
+          <w:color w:val="FF0000"/>
+        </w:rPr>
+        <w:t xml:space="preserve"> do </w:t>
+      </w:r>
+      <w:proofErr w:type="spellStart"/>
+      <w:proofErr w:type="gramStart"/>
       <w:r>
         <w:rPr>
           <w:color w:val="FF0000"/>
@@ -337,32 +260,135 @@
         <w:t>xml</w:t>
       </w:r>
       <w:proofErr w:type="spellEnd"/>
-      <w:r>
-        <w:rPr>
-          <w:color w:val="FF0000"/>
-        </w:rPr>
-        <w:t xml:space="preserve">. Com </w:t>
-      </w:r>
-      <w:proofErr w:type="gramStart"/>
-      <w:r>
-        <w:rPr>
-          <w:color w:val="FF0000"/>
-        </w:rPr>
-        <w:t>algumas</w:t>
-      </w:r>
-      <w:proofErr w:type="gramEnd"/>
-      <w:r>
-        <w:rPr>
-          <w:color w:val="FF0000"/>
-        </w:rPr>
-        <w:t xml:space="preserve"> pesquisas tem uma solução que não pode ser utilizada no trabalho pois utiliza banco de dados </w:t>
-      </w:r>
-      <w:proofErr w:type="spellStart"/>
-      <w:r>
-        <w:rPr>
-          <w:color w:val="FF0000"/>
-        </w:rPr>
-        <w:t>database</w:t>
+      <w:proofErr w:type="gramEnd"/>
+      <w:r>
+        <w:rPr>
+          <w:color w:val="FF0000"/>
+        </w:rPr>
+        <w:t>. Que estava em "ISO-8859-1" esse formato não aceita carácteres</w:t>
+      </w:r>
+      <w:proofErr w:type="gramStart"/>
+      <w:r>
+        <w:rPr>
+          <w:color w:val="FF0000"/>
+        </w:rPr>
+        <w:t xml:space="preserve">  </w:t>
+      </w:r>
+      <w:proofErr w:type="gramEnd"/>
+      <w:r>
+        <w:rPr>
+          <w:color w:val="FF0000"/>
+        </w:rPr>
+        <w:t xml:space="preserve">acentuados, a solução para o trabalho foi necessário trocar a </w:t>
+      </w:r>
+      <w:proofErr w:type="spellStart"/>
+      <w:r>
+        <w:rPr>
+          <w:color w:val="FF0000"/>
+        </w:rPr>
+        <w:t>encouding</w:t>
+      </w:r>
+      <w:proofErr w:type="spellEnd"/>
+      <w:r>
+        <w:rPr>
+          <w:color w:val="FF0000"/>
+        </w:rPr>
+        <w:t xml:space="preserve"> dos </w:t>
+      </w:r>
+      <w:proofErr w:type="spellStart"/>
+      <w:proofErr w:type="gramStart"/>
+      <w:r>
+        <w:rPr>
+          <w:color w:val="FF0000"/>
+        </w:rPr>
+        <w:t>xml</w:t>
+      </w:r>
+      <w:proofErr w:type="spellEnd"/>
+      <w:proofErr w:type="gramEnd"/>
+      <w:r>
+        <w:rPr>
+          <w:color w:val="FF0000"/>
+        </w:rPr>
+        <w:t xml:space="preserve"> para “UTF-8”. Assim o problema foi solucionado. Como foi feita a troca? Ao invés de criarmos uma função que corrija as </w:t>
+      </w:r>
+      <w:proofErr w:type="spellStart"/>
+      <w:r>
+        <w:rPr>
+          <w:color w:val="FF0000"/>
+        </w:rPr>
+        <w:t>encoudings</w:t>
+      </w:r>
+      <w:proofErr w:type="spellEnd"/>
+      <w:r>
+        <w:rPr>
+          <w:color w:val="FF0000"/>
+        </w:rPr>
+        <w:t xml:space="preserve">. Devido a definição do trabalho era baixar os currículos em </w:t>
+      </w:r>
+      <w:proofErr w:type="spellStart"/>
+      <w:proofErr w:type="gramStart"/>
+      <w:r>
+        <w:rPr>
+          <w:color w:val="FF0000"/>
+        </w:rPr>
+        <w:t>xml</w:t>
+      </w:r>
+      <w:proofErr w:type="spellEnd"/>
+      <w:proofErr w:type="gramEnd"/>
+      <w:r>
+        <w:rPr>
+          <w:color w:val="FF0000"/>
+        </w:rPr>
+        <w:t xml:space="preserve">. Era mais rápido trocar a </w:t>
+      </w:r>
+      <w:proofErr w:type="spellStart"/>
+      <w:r>
+        <w:rPr>
+          <w:color w:val="FF0000"/>
+        </w:rPr>
+        <w:t>encouding</w:t>
+      </w:r>
+      <w:proofErr w:type="spellEnd"/>
+      <w:r>
+        <w:rPr>
+          <w:color w:val="FF0000"/>
+        </w:rPr>
+        <w:t xml:space="preserve"> um por um do que pensar em um algoritmo para </w:t>
+      </w:r>
+      <w:proofErr w:type="gramStart"/>
+      <w:r>
+        <w:rPr>
+          <w:color w:val="FF0000"/>
+        </w:rPr>
+        <w:t>a trocar</w:t>
+      </w:r>
+      <w:proofErr w:type="gramEnd"/>
+      <w:r>
+        <w:rPr>
+          <w:color w:val="FF0000"/>
+        </w:rPr>
+        <w:t xml:space="preserve"> todas as </w:t>
+      </w:r>
+      <w:proofErr w:type="spellStart"/>
+      <w:r>
+        <w:rPr>
+          <w:color w:val="FF0000"/>
+        </w:rPr>
+        <w:t>encoudings</w:t>
+      </w:r>
+      <w:proofErr w:type="spellEnd"/>
+      <w:r>
+        <w:rPr>
+          <w:color w:val="FF0000"/>
+        </w:rPr>
+        <w:t xml:space="preserve"> sempre quando for lido o </w:t>
+      </w:r>
+      <w:proofErr w:type="spellStart"/>
+      <w:r>
+        <w:rPr>
+          <w:color w:val="FF0000"/>
+        </w:rPr>
+        <w:t>xml</w:t>
       </w:r>
       <w:proofErr w:type="spellEnd"/>
       <w:r>
@@ -370,106 +396,6 @@
           <w:color w:val="FF0000"/>
         </w:rPr>
         <w:t>.</w:t>
-      </w:r>
-      <w:r>
-        <w:rPr>
-          <w:color w:val="FF0000"/>
-        </w:rPr>
-        <w:t xml:space="preserve"> Mas a forma que foi garantida para a busca do </w:t>
-      </w:r>
-      <w:proofErr w:type="spellStart"/>
-      <w:proofErr w:type="gramStart"/>
-      <w:r>
-        <w:rPr>
-          <w:color w:val="FF0000"/>
-        </w:rPr>
-        <w:t>xml</w:t>
-      </w:r>
-      <w:proofErr w:type="spellEnd"/>
-      <w:proofErr w:type="gramEnd"/>
-      <w:r>
-        <w:rPr>
-          <w:color w:val="FF0000"/>
-        </w:rPr>
-        <w:t xml:space="preserve"> é a </w:t>
-      </w:r>
-      <w:proofErr w:type="spellStart"/>
-      <w:r>
-        <w:rPr>
-          <w:color w:val="FF0000"/>
-        </w:rPr>
-        <w:t>a</w:t>
-      </w:r>
-      <w:proofErr w:type="spellEnd"/>
-      <w:r>
-        <w:rPr>
-          <w:color w:val="FF0000"/>
-        </w:rPr>
-        <w:t xml:space="preserve"> procura dos nodos no </w:t>
-      </w:r>
-      <w:proofErr w:type="spellStart"/>
-      <w:r>
-        <w:rPr>
-          <w:color w:val="FF0000"/>
-        </w:rPr>
-        <w:t>xml</w:t>
-      </w:r>
-      <w:proofErr w:type="spellEnd"/>
-      <w:r>
-        <w:rPr>
-          <w:color w:val="FF0000"/>
-        </w:rPr>
-        <w:t xml:space="preserve"> e buscar de acordo com a </w:t>
-      </w:r>
-      <w:proofErr w:type="spellStart"/>
-      <w:r>
-        <w:rPr>
-          <w:color w:val="FF0000"/>
-        </w:rPr>
-        <w:t>tag</w:t>
-      </w:r>
-      <w:proofErr w:type="spellEnd"/>
-      <w:r>
-        <w:rPr>
-          <w:color w:val="FF0000"/>
-        </w:rPr>
-        <w:t xml:space="preserve"> procurada o elemento desejado e assim obtendo as formações necessárias, essa busca é mais trabalhosa, mas garante a informação que se deseja buscar.</w:t>
-      </w:r>
-      <w:r>
-        <w:rPr>
-          <w:color w:val="FF0000"/>
-        </w:rPr>
-        <w:t xml:space="preserve"> No caso tu acessa o nodo o procura o filho (importante saber como </w:t>
-      </w:r>
-      <w:proofErr w:type="spellStart"/>
-      <w:r>
-        <w:rPr>
-          <w:color w:val="FF0000"/>
-        </w:rPr>
-        <w:t>ta</w:t>
-      </w:r>
-      <w:proofErr w:type="spellEnd"/>
-      <w:r>
-        <w:rPr>
-          <w:color w:val="FF0000"/>
-        </w:rPr>
-        <w:t xml:space="preserve"> a disposição dos nodos no </w:t>
-      </w:r>
-      <w:proofErr w:type="spellStart"/>
-      <w:proofErr w:type="gramStart"/>
-      <w:r>
-        <w:rPr>
-          <w:color w:val="FF0000"/>
-        </w:rPr>
-        <w:t>xml</w:t>
-      </w:r>
-      <w:proofErr w:type="spellEnd"/>
-      <w:proofErr w:type="gramEnd"/>
-      <w:r>
-        <w:rPr>
-          <w:color w:val="FF0000"/>
-        </w:rPr>
-        <w:t>) em caso de elementos iguais se prega um por um no caso de AUTORES é  necessário pegar um por um. Com todas as informações dadas é só passar para a classe.</w:t>
       </w:r>
     </w:p>
     <w:p>
@@ -478,186 +404,651 @@
           <w:color w:val="FF0000"/>
         </w:rPr>
       </w:pPr>
-      <w:proofErr w:type="gramStart"/>
-      <w:r>
-        <w:rPr>
-          <w:color w:val="FF0000"/>
-        </w:rPr>
-        <w:t>A classes</w:t>
-      </w:r>
-      <w:proofErr w:type="gramEnd"/>
-      <w:r>
-        <w:rPr>
-          <w:color w:val="FF0000"/>
-        </w:rPr>
-        <w:t xml:space="preserve"> utilizadas serão autores onde tu tem nome, referencia bibliográfica, id. Vai ser usado no programa como um </w:t>
-      </w:r>
-      <w:proofErr w:type="spellStart"/>
-      <w:r>
-        <w:rPr>
-          <w:color w:val="FF0000"/>
+      <w:r>
+        <w:rPr>
+          <w:color w:val="FF0000"/>
+        </w:rPr>
+        <w:t xml:space="preserve">Segundo problema: Leitura do </w:t>
+      </w:r>
+      <w:proofErr w:type="spellStart"/>
+      <w:proofErr w:type="gramStart"/>
+      <w:r>
+        <w:rPr>
+          <w:color w:val="FF0000"/>
+        </w:rPr>
+        <w:t>xml</w:t>
+      </w:r>
+      <w:proofErr w:type="spellEnd"/>
+      <w:proofErr w:type="gramEnd"/>
+      <w:r>
+        <w:rPr>
+          <w:color w:val="FF0000"/>
+        </w:rPr>
+        <w:t xml:space="preserve"> devido ao seu formato utilizando a linguagem </w:t>
+      </w:r>
+      <w:proofErr w:type="spellStart"/>
+      <w:r>
+        <w:rPr>
+          <w:color w:val="FF0000"/>
+        </w:rPr>
+        <w:t>c#</w:t>
+      </w:r>
+      <w:proofErr w:type="spellEnd"/>
+      <w:r>
+        <w:rPr>
+          <w:color w:val="FF0000"/>
+        </w:rPr>
+        <w:t xml:space="preserve"> a grande dificuldade é achar um método eficiente que leia as informações necessárias do </w:t>
+      </w:r>
+      <w:proofErr w:type="spellStart"/>
+      <w:r>
+        <w:rPr>
+          <w:color w:val="FF0000"/>
+        </w:rPr>
+        <w:t>xml</w:t>
+      </w:r>
+      <w:proofErr w:type="spellEnd"/>
+      <w:r>
+        <w:rPr>
+          <w:color w:val="FF0000"/>
+        </w:rPr>
+        <w:t>. Com algumas pesquisas tem uma solução que não pode ser utilizada no trabalho</w:t>
+      </w:r>
+      <w:proofErr w:type="gramStart"/>
+      <w:r>
+        <w:rPr>
+          <w:color w:val="FF0000"/>
+        </w:rPr>
+        <w:t xml:space="preserve"> pois</w:t>
+      </w:r>
+      <w:proofErr w:type="gramEnd"/>
+      <w:r>
+        <w:rPr>
+          <w:color w:val="FF0000"/>
+        </w:rPr>
+        <w:t xml:space="preserve"> utiliza banco de dados </w:t>
+      </w:r>
+      <w:proofErr w:type="spellStart"/>
+      <w:r>
+        <w:rPr>
+          <w:color w:val="FF0000"/>
+        </w:rPr>
+        <w:t>database</w:t>
+      </w:r>
+      <w:proofErr w:type="spellEnd"/>
+      <w:r>
+        <w:rPr>
+          <w:color w:val="FF0000"/>
+        </w:rPr>
+        <w:t>.</w:t>
+      </w:r>
+      <w:r>
+        <w:rPr>
+          <w:color w:val="FF0000"/>
+        </w:rPr>
+        <w:t xml:space="preserve"> Mas a forma que foi garantida para a busca do </w:t>
+      </w:r>
+      <w:proofErr w:type="spellStart"/>
+      <w:proofErr w:type="gramStart"/>
+      <w:r>
+        <w:rPr>
+          <w:color w:val="FF0000"/>
+        </w:rPr>
+        <w:t>xml</w:t>
+      </w:r>
+      <w:proofErr w:type="spellEnd"/>
+      <w:proofErr w:type="gramEnd"/>
+      <w:r>
+        <w:rPr>
+          <w:color w:val="FF0000"/>
+        </w:rPr>
+        <w:t xml:space="preserve"> é a </w:t>
+      </w:r>
+      <w:proofErr w:type="spellStart"/>
+      <w:r>
+        <w:rPr>
+          <w:color w:val="FF0000"/>
+        </w:rPr>
+        <w:t>a</w:t>
+      </w:r>
+      <w:proofErr w:type="spellEnd"/>
+      <w:r>
+        <w:rPr>
+          <w:color w:val="FF0000"/>
+        </w:rPr>
+        <w:t xml:space="preserve"> procura dos nodos no </w:t>
+      </w:r>
+      <w:proofErr w:type="spellStart"/>
+      <w:r>
+        <w:rPr>
+          <w:color w:val="FF0000"/>
+        </w:rPr>
+        <w:t>xml</w:t>
+      </w:r>
+      <w:proofErr w:type="spellEnd"/>
+      <w:r>
+        <w:rPr>
+          <w:color w:val="FF0000"/>
+        </w:rPr>
+        <w:t xml:space="preserve"> e buscar de acordo com a </w:t>
+      </w:r>
+      <w:proofErr w:type="spellStart"/>
+      <w:r>
+        <w:rPr>
+          <w:color w:val="FF0000"/>
+        </w:rPr>
+        <w:t>tag</w:t>
+      </w:r>
+      <w:proofErr w:type="spellEnd"/>
+      <w:r>
+        <w:rPr>
+          <w:color w:val="FF0000"/>
+        </w:rPr>
+        <w:t xml:space="preserve"> procurada o elemento desejado e assim obtendo as formações necessárias, essa busca é mais trabalhosa, mas garante a informação que se deseja buscar.</w:t>
+      </w:r>
+      <w:r>
+        <w:rPr>
+          <w:color w:val="FF0000"/>
+        </w:rPr>
+        <w:t xml:space="preserve"> No caso tu acessa o nodo o procura o filho (importante saber como </w:t>
+      </w:r>
+      <w:proofErr w:type="spellStart"/>
+      <w:r>
+        <w:rPr>
+          <w:color w:val="FF0000"/>
+        </w:rPr>
+        <w:t>ta</w:t>
+      </w:r>
+      <w:proofErr w:type="spellEnd"/>
+      <w:r>
+        <w:rPr>
+          <w:color w:val="FF0000"/>
+        </w:rPr>
+        <w:t xml:space="preserve"> a disposição dos nodos no </w:t>
+      </w:r>
+      <w:proofErr w:type="spellStart"/>
+      <w:proofErr w:type="gramStart"/>
+      <w:r>
+        <w:rPr>
+          <w:color w:val="FF0000"/>
+        </w:rPr>
+        <w:t>xml</w:t>
+      </w:r>
+      <w:proofErr w:type="spellEnd"/>
+      <w:proofErr w:type="gramEnd"/>
+      <w:r>
+        <w:rPr>
+          <w:color w:val="FF0000"/>
+        </w:rPr>
+        <w:t>) em caso de elementos iguais se prega um por um no caso de AUTORES é  necessário pegar um por um. Com todas as informações dadas é só passar para a classe.</w:t>
+      </w:r>
+    </w:p>
+    <w:p>
+      <w:pPr>
+        <w:rPr>
+          <w:color w:val="000000" w:themeColor="text1"/>
+        </w:rPr>
+      </w:pPr>
+      <w:r>
+        <w:rPr>
+          <w:color w:val="000000" w:themeColor="text1"/>
+        </w:rPr>
+        <w:t>As classes</w:t>
+      </w:r>
+      <w:r>
+        <w:rPr>
+          <w:color w:val="000000" w:themeColor="text1"/>
+        </w:rPr>
+        <w:t xml:space="preserve"> </w:t>
+      </w:r>
+      <w:r>
+        <w:rPr>
+          <w:color w:val="000000" w:themeColor="text1"/>
+        </w:rPr>
+        <w:t>utilizadas serão autores onde têm</w:t>
+      </w:r>
+      <w:r>
+        <w:rPr>
+          <w:color w:val="000000" w:themeColor="text1"/>
+        </w:rPr>
+        <w:t xml:space="preserve"> nome, referencia bibliográfica, id. Vai ser usado no programa como um </w:t>
+      </w:r>
+      <w:proofErr w:type="spellStart"/>
+      <w:r>
+        <w:rPr>
+          <w:color w:val="000000" w:themeColor="text1"/>
         </w:rPr>
         <w:t>array</w:t>
       </w:r>
       <w:proofErr w:type="spellEnd"/>
       <w:r>
         <w:rPr>
-          <w:color w:val="FF0000"/>
+          <w:color w:val="000000" w:themeColor="text1"/>
         </w:rPr>
         <w:t xml:space="preserve"> de 50</w:t>
       </w:r>
-      <w:proofErr w:type="gramStart"/>
-      <w:r>
-        <w:rPr>
-          <w:color w:val="FF0000"/>
-        </w:rPr>
-        <w:t xml:space="preserve"> pois</w:t>
-      </w:r>
-      <w:proofErr w:type="gramEnd"/>
-      <w:r>
-        <w:rPr>
-          <w:color w:val="FF0000"/>
+      <w:r>
+        <w:rPr>
+          <w:color w:val="000000" w:themeColor="text1"/>
+        </w:rPr>
+        <w:t>, pois</w:t>
+      </w:r>
+      <w:r>
+        <w:rPr>
+          <w:color w:val="000000" w:themeColor="text1"/>
         </w:rPr>
         <w:t xml:space="preserve"> temos 50 </w:t>
       </w:r>
       <w:proofErr w:type="spellStart"/>
-      <w:r>
-        <w:rPr>
-          <w:color w:val="FF0000"/>
+      <w:proofErr w:type="gramStart"/>
+      <w:r>
+        <w:rPr>
+          <w:color w:val="000000" w:themeColor="text1"/>
         </w:rPr>
         <w:t>xml</w:t>
       </w:r>
       <w:proofErr w:type="spellEnd"/>
-      <w:r>
-        <w:rPr>
-          <w:color w:val="FF0000"/>
+      <w:proofErr w:type="gramEnd"/>
+      <w:r>
+        <w:rPr>
+          <w:color w:val="000000" w:themeColor="text1"/>
         </w:rPr>
         <w:t xml:space="preserve"> com um autor cada um autor cada. Para os arquivos separamos </w:t>
       </w:r>
       <w:proofErr w:type="gramStart"/>
       <w:r>
         <w:rPr>
-          <w:color w:val="FF0000"/>
+          <w:color w:val="000000" w:themeColor="text1"/>
         </w:rPr>
         <w:t>os tipo</w:t>
       </w:r>
       <w:proofErr w:type="gramEnd"/>
       <w:r>
         <w:rPr>
-          <w:color w:val="FF0000"/>
+          <w:color w:val="000000" w:themeColor="text1"/>
         </w:rPr>
         <w:t xml:space="preserve"> de artigos: periódicos e conferencias. </w:t>
       </w:r>
       <w:proofErr w:type="gramStart"/>
       <w:r>
         <w:rPr>
-          <w:color w:val="FF0000"/>
+          <w:color w:val="000000" w:themeColor="text1"/>
         </w:rPr>
         <w:t>Artigos se refere</w:t>
       </w:r>
       <w:proofErr w:type="gramEnd"/>
       <w:r>
         <w:rPr>
-          <w:color w:val="FF0000"/>
+          <w:color w:val="000000" w:themeColor="text1"/>
         </w:rPr>
         <w:t xml:space="preserve"> aos periódicos. </w:t>
       </w:r>
       <w:proofErr w:type="gramStart"/>
       <w:r>
         <w:rPr>
-          <w:color w:val="FF0000"/>
+          <w:color w:val="000000" w:themeColor="text1"/>
         </w:rPr>
         <w:t>Ambos tem</w:t>
       </w:r>
       <w:proofErr w:type="gramEnd"/>
       <w:r>
         <w:rPr>
-          <w:color w:val="FF0000"/>
+          <w:color w:val="000000" w:themeColor="text1"/>
         </w:rPr>
         <w:t xml:space="preserve"> </w:t>
       </w:r>
       <w:r>
         <w:rPr>
-          <w:color w:val="FF0000"/>
+          <w:color w:val="000000" w:themeColor="text1"/>
         </w:rPr>
         <w:t xml:space="preserve">titulo, natureza ,id(do seu tipo),ano, quantidade de coautores, QUALIS, a id do autor e uma lista do nome dos coautores. Ambos estão sendo usados em listas, pois </w:t>
       </w:r>
       <w:proofErr w:type="gramStart"/>
       <w:r>
         <w:rPr>
-          <w:color w:val="FF0000"/>
+          <w:color w:val="000000" w:themeColor="text1"/>
         </w:rPr>
         <w:t>seus tamanhos não se sabe</w:t>
       </w:r>
       <w:proofErr w:type="gramEnd"/>
       <w:r>
         <w:rPr>
-          <w:color w:val="FF0000"/>
+          <w:color w:val="000000" w:themeColor="text1"/>
         </w:rPr>
         <w:t>. Tudo tendo importância para a pesquisa e a classificação de acordo como a defi</w:t>
       </w:r>
       <w:r>
         <w:rPr>
-          <w:color w:val="FF0000"/>
+          <w:color w:val="000000" w:themeColor="text1"/>
         </w:rPr>
         <w:t>ni</w:t>
       </w:r>
       <w:r>
         <w:rPr>
-          <w:color w:val="FF0000"/>
+          <w:color w:val="000000" w:themeColor="text1"/>
         </w:rPr>
         <w:t>ção do trabalho.</w:t>
       </w:r>
       <w:r>
         <w:rPr>
-          <w:color w:val="FF0000"/>
+          <w:color w:val="000000" w:themeColor="text1"/>
         </w:rPr>
         <w:t xml:space="preserve"> Uma classe estrutura onde já é </w:t>
       </w:r>
       <w:r>
         <w:rPr>
-          <w:color w:val="FF0000"/>
+          <w:color w:val="000000" w:themeColor="text1"/>
         </w:rPr>
         <w:t>construi</w:t>
       </w:r>
       <w:r>
         <w:rPr>
-          <w:color w:val="FF0000"/>
+          <w:color w:val="000000" w:themeColor="text1"/>
         </w:rPr>
         <w:t>ndo tudo</w:t>
       </w:r>
       <w:r>
         <w:rPr>
-          <w:color w:val="FF0000"/>
+          <w:color w:val="000000" w:themeColor="text1"/>
         </w:rPr>
         <w:t>,</w:t>
       </w:r>
       <w:r>
         <w:rPr>
-          <w:color w:val="FF0000"/>
+          <w:color w:val="000000" w:themeColor="text1"/>
         </w:rPr>
         <w:t xml:space="preserve"> tendo </w:t>
       </w:r>
       <w:r>
         <w:rPr>
-          <w:color w:val="FF0000"/>
+          <w:color w:val="000000" w:themeColor="text1"/>
         </w:rPr>
         <w:t xml:space="preserve">assim a formação de todas as classes no programa podendo usar em todos os </w:t>
       </w:r>
       <w:proofErr w:type="spellStart"/>
       <w:r>
         <w:rPr>
-          <w:color w:val="FF0000"/>
+          <w:color w:val="000000" w:themeColor="text1"/>
         </w:rPr>
         <w:t>forms</w:t>
       </w:r>
       <w:proofErr w:type="spellEnd"/>
       <w:r>
         <w:rPr>
-          <w:color w:val="FF0000"/>
+          <w:color w:val="000000" w:themeColor="text1"/>
         </w:rPr>
         <w:t xml:space="preserve"> como uma variável global.</w:t>
       </w:r>
+    </w:p>
+    <w:p>
+      <w:pPr>
+        <w:rPr>
+          <w:color w:val="000000" w:themeColor="text1"/>
+        </w:rPr>
+      </w:pPr>
+    </w:p>
+    <w:p>
+      <w:pPr>
+        <w:rPr>
+          <w:color w:val="FF0000"/>
+        </w:rPr>
+      </w:pPr>
+      <w:r>
+        <w:rPr>
+          <w:color w:val="FF0000"/>
+        </w:rPr>
+        <w:lastRenderedPageBreak/>
+        <w:t xml:space="preserve">No programa temos tuas listas, uma contendo o nome dos autores em ordem alfabética, outra contendo o nome de todos os artigos pegos. Temos uma barra de pesquisa para </w:t>
+      </w:r>
+      <w:proofErr w:type="gramStart"/>
+      <w:r>
+        <w:rPr>
+          <w:color w:val="FF0000"/>
+        </w:rPr>
+        <w:t>o autores</w:t>
+      </w:r>
+      <w:proofErr w:type="gramEnd"/>
+      <w:r>
+        <w:rPr>
+          <w:color w:val="FF0000"/>
+        </w:rPr>
+        <w:t xml:space="preserve">, a pesquisa retira os acentos da estrutura e deixa em letra minúscula procura no </w:t>
+      </w:r>
+      <w:proofErr w:type="spellStart"/>
+      <w:r>
+        <w:rPr>
+          <w:color w:val="FF0000"/>
+        </w:rPr>
+        <w:t>array</w:t>
+      </w:r>
+      <w:proofErr w:type="spellEnd"/>
+      <w:r>
+        <w:rPr>
+          <w:color w:val="FF0000"/>
+        </w:rPr>
+        <w:t xml:space="preserve"> o auto</w:t>
+      </w:r>
+      <w:r>
+        <w:rPr>
+          <w:color w:val="FF0000"/>
+        </w:rPr>
+        <w:t xml:space="preserve">r que tem o nome com essa </w:t>
+      </w:r>
+      <w:proofErr w:type="spellStart"/>
+      <w:r>
+        <w:rPr>
+          <w:color w:val="FF0000"/>
+        </w:rPr>
+        <w:t>substring</w:t>
+      </w:r>
+      <w:proofErr w:type="spellEnd"/>
+      <w:r>
+        <w:rPr>
+          <w:color w:val="FF0000"/>
+        </w:rPr>
+        <w:t xml:space="preserve">, coloca em um auxiliar o nome e nesse auxiliar retira os acentos e deixa em letras minúsculas, fazendo assim o usuário ter maior liberdade de busca. Quando </w:t>
+      </w:r>
+      <w:proofErr w:type="gramStart"/>
+      <w:r>
+        <w:rPr>
+          <w:color w:val="FF0000"/>
+        </w:rPr>
+        <w:t>for</w:t>
+      </w:r>
+      <w:proofErr w:type="gramEnd"/>
+      <w:r>
+        <w:rPr>
+          <w:color w:val="FF0000"/>
+        </w:rPr>
+        <w:t xml:space="preserve"> encontrado nomes que contem essa </w:t>
+      </w:r>
+      <w:proofErr w:type="spellStart"/>
+      <w:r>
+        <w:rPr>
+          <w:color w:val="FF0000"/>
+        </w:rPr>
+        <w:t>substring</w:t>
+      </w:r>
+      <w:proofErr w:type="spellEnd"/>
+      <w:r>
+        <w:rPr>
+          <w:color w:val="FF0000"/>
+        </w:rPr>
+        <w:t xml:space="preserve"> eles serão listados. Existe outra caixa de texto para procurar também os artigos, pesquisando </w:t>
+      </w:r>
+      <w:proofErr w:type="gramStart"/>
+      <w:r>
+        <w:rPr>
+          <w:color w:val="FF0000"/>
+        </w:rPr>
+        <w:t>nas lista</w:t>
+      </w:r>
+      <w:proofErr w:type="gramEnd"/>
+      <w:r>
+        <w:rPr>
+          <w:color w:val="FF0000"/>
+        </w:rPr>
+        <w:t xml:space="preserve"> de conferencias e na lista de periódicos e os lista.</w:t>
+      </w:r>
+    </w:p>
+    <w:p>
+      <w:pPr>
+        <w:rPr>
+          <w:color w:val="FF0000"/>
+        </w:rPr>
+      </w:pPr>
+      <w:r>
+        <w:rPr>
+          <w:color w:val="FF0000"/>
+        </w:rPr>
+        <w:t xml:space="preserve">Temos os botões utilizados para listar só aqueles artigos procurados: </w:t>
+      </w:r>
+      <w:proofErr w:type="gramStart"/>
+      <w:r>
+        <w:rPr>
+          <w:color w:val="FF0000"/>
+        </w:rPr>
+        <w:t>Conferencias,</w:t>
+      </w:r>
+      <w:proofErr w:type="gramEnd"/>
+      <w:r>
+        <w:rPr>
+          <w:color w:val="FF0000"/>
+        </w:rPr>
+        <w:t xml:space="preserve"> Periódicos, Completos, Estendidos e Resumos. Temos também botões ordenam de Quantidade de coautores e QUALIS. Todos usam a função </w:t>
+      </w:r>
+      <w:proofErr w:type="spellStart"/>
+      <w:r>
+        <w:rPr>
+          <w:color w:val="FF0000"/>
+        </w:rPr>
+        <w:t>sort</w:t>
+      </w:r>
+      <w:proofErr w:type="spellEnd"/>
+      <w:r>
+        <w:rPr>
+          <w:color w:val="FF0000"/>
+        </w:rPr>
+        <w:t xml:space="preserve"> no caso dos botões que listam artigos de um determinado tipo eles são ordenados em ordem alfabética e depois são </w:t>
+      </w:r>
+      <w:r>
+        <w:rPr>
+          <w:color w:val="FF0000"/>
+        </w:rPr>
+        <w:t xml:space="preserve">listados </w:t>
+      </w:r>
+      <w:proofErr w:type="gramStart"/>
+      <w:r>
+        <w:rPr>
+          <w:color w:val="FF0000"/>
+        </w:rPr>
+        <w:t>só</w:t>
+      </w:r>
+      <w:proofErr w:type="gramEnd"/>
+      <w:r>
+        <w:rPr>
+          <w:color w:val="FF0000"/>
+        </w:rPr>
+        <w:t xml:space="preserve"> do tipo determinado. Já no caso da </w:t>
+      </w:r>
+      <w:proofErr w:type="gramStart"/>
+      <w:r>
+        <w:rPr>
+          <w:color w:val="FF0000"/>
+        </w:rPr>
+        <w:t>ordenação ,</w:t>
+      </w:r>
+      <w:proofErr w:type="gramEnd"/>
+      <w:r>
+        <w:rPr>
+          <w:color w:val="FF0000"/>
+        </w:rPr>
+        <w:t xml:space="preserve"> primeiramente são ordenados em ordem alfabética, depois ordenadas no critério procurado.</w:t>
+      </w:r>
+    </w:p>
+    <w:p>
+      <w:pPr>
+        <w:rPr>
+          <w:color w:val="FF0000"/>
+        </w:rPr>
+      </w:pPr>
+      <w:r>
+        <w:rPr>
+          <w:color w:val="FF0000"/>
+        </w:rPr>
+        <w:t xml:space="preserve">Outro diferencial é que quando é dado </w:t>
+      </w:r>
+      <w:proofErr w:type="spellStart"/>
+      <w:r>
+        <w:rPr>
+          <w:color w:val="FF0000"/>
+        </w:rPr>
+        <w:t>duploclick</w:t>
+      </w:r>
+      <w:proofErr w:type="spellEnd"/>
+      <w:r>
+        <w:rPr>
+          <w:color w:val="FF0000"/>
+        </w:rPr>
+        <w:t xml:space="preserve"> em um dos elementos da lista de autores. Abre-se um novo </w:t>
+      </w:r>
+      <w:proofErr w:type="spellStart"/>
+      <w:r>
+        <w:rPr>
+          <w:color w:val="FF0000"/>
+        </w:rPr>
+        <w:t>form</w:t>
+      </w:r>
+      <w:proofErr w:type="spellEnd"/>
+      <w:r>
+        <w:rPr>
+          <w:color w:val="FF0000"/>
+        </w:rPr>
+        <w:t xml:space="preserve"> contendo a informação dele e duas listas dos artigos que ele é autor e dos artigos que ele é coautor. A pesquisa é feita primeiro procurando o autor selecionado depois coloca as informações no novo </w:t>
+      </w:r>
+      <w:proofErr w:type="spellStart"/>
+      <w:proofErr w:type="gramStart"/>
+      <w:r>
+        <w:rPr>
+          <w:color w:val="FF0000"/>
+        </w:rPr>
+        <w:t>form</w:t>
+      </w:r>
+      <w:proofErr w:type="spellEnd"/>
+      <w:r>
+        <w:rPr>
+          <w:color w:val="FF0000"/>
+        </w:rPr>
+        <w:t xml:space="preserve"> .</w:t>
+      </w:r>
+      <w:proofErr w:type="gramEnd"/>
+      <w:r>
+        <w:rPr>
+          <w:color w:val="FF0000"/>
+        </w:rPr>
+        <w:t xml:space="preserve"> O mesmo processo é feito com a lista de artigos é aberto um novo </w:t>
+      </w:r>
+      <w:proofErr w:type="spellStart"/>
+      <w:r>
+        <w:rPr>
+          <w:color w:val="FF0000"/>
+        </w:rPr>
+        <w:t>form</w:t>
+      </w:r>
+      <w:proofErr w:type="spellEnd"/>
+      <w:r>
+        <w:rPr>
+          <w:color w:val="FF0000"/>
+        </w:rPr>
+        <w:t xml:space="preserve"> com as informações do artigo e uma lista de coautores.</w:t>
+      </w:r>
+    </w:p>
+    <w:p>
+      <w:pPr>
+        <w:rPr>
+          <w:color w:val="FF0000"/>
+        </w:rPr>
+      </w:pPr>
       <w:bookmarkStart w:id="0" w:name="_GoBack"/>
       <w:bookmarkEnd w:id="0"/>
     </w:p>

</xml_diff>